<commit_message>
ASP MVC Tutorial.docx updated version commit, packages.config updated
</commit_message>
<xml_diff>
--- a/ASP MVC Tutorial.docx
+++ b/ASP MVC Tutorial.docx
@@ -10529,31 +10529,7 @@
           <w:shd w:val="clear" w:color="auto" w:fill="FFFFFF"/>
           <w:lang w:val="en-IN"/>
         </w:rPr>
-        <w:t> </w:t>
-      </w:r>
-      <w:proofErr w:type="spellStart"/>
-      <w:r>
-        <w:rPr>
-          <w:rFonts w:ascii="Consolas" w:eastAsia="Times New Roman" w:hAnsi="Consolas" w:cs="Consolas"/>
-          <w:color w:val="000000"/>
-          <w:sz w:val="19"/>
-          <w:szCs w:val="19"/>
-          <w:shd w:val="clear" w:color="auto" w:fill="FFFFFF"/>
-          <w:lang w:val="en-IN"/>
-        </w:rPr>
-        <w:t>student</w:t>
-      </w:r>
-      <w:proofErr w:type="spellEnd"/>
-      <w:r>
-        <w:rPr>
-          <w:rFonts w:ascii="Consolas" w:eastAsia="Times New Roman" w:hAnsi="Consolas" w:cs="Consolas"/>
-          <w:color w:val="000000"/>
-          <w:sz w:val="19"/>
-          <w:szCs w:val="19"/>
-          <w:shd w:val="clear" w:color="auto" w:fill="FFFFFF"/>
-          <w:lang w:val="en-IN"/>
-        </w:rPr>
-        <w:t xml:space="preserve"> = </w:t>
+        <w:t> student = </w:t>
       </w:r>
       <w:r>
         <w:rPr>
@@ -10956,31 +10932,7 @@
           <w:shd w:val="clear" w:color="auto" w:fill="FFFFFF"/>
           <w:lang w:val="en-IN"/>
         </w:rPr>
-        <w:t> </w:t>
-      </w:r>
-      <w:proofErr w:type="spellStart"/>
-      <w:r>
-        <w:rPr>
-          <w:rFonts w:ascii="Consolas" w:eastAsia="Times New Roman" w:hAnsi="Consolas" w:cs="Consolas"/>
-          <w:color w:val="000000"/>
-          <w:sz w:val="19"/>
-          <w:szCs w:val="19"/>
-          <w:shd w:val="clear" w:color="auto" w:fill="FFFFFF"/>
-          <w:lang w:val="en-IN"/>
-        </w:rPr>
-        <w:t>studentBusinessClass</w:t>
-      </w:r>
-      <w:proofErr w:type="spellEnd"/>
-      <w:r>
-        <w:rPr>
-          <w:rFonts w:ascii="Consolas" w:eastAsia="Times New Roman" w:hAnsi="Consolas" w:cs="Consolas"/>
-          <w:color w:val="000000"/>
-          <w:sz w:val="19"/>
-          <w:szCs w:val="19"/>
-          <w:shd w:val="clear" w:color="auto" w:fill="FFFFFF"/>
-          <w:lang w:val="en-IN"/>
-        </w:rPr>
-        <w:t xml:space="preserve"> = </w:t>
+        <w:t> studentBusinessClass = </w:t>
       </w:r>
       <w:r>
         <w:rPr>
@@ -21859,6 +21811,7 @@
           <w:color w:val="000000"/>
           <w:sz w:val="24"/>
           <w:szCs w:val="24"/>
+          <w:u w:val="double"/>
           <w:lang w:val="en-IN"/>
         </w:rPr>
       </w:pPr>
@@ -21870,11 +21823,58 @@
           <w:color w:val="000000"/>
           <w:sz w:val="24"/>
           <w:szCs w:val="24"/>
-          <w:lang w:val="en-IN"/>
-        </w:rPr>
-        <w:t>AUTHENTICATION</w:t>
-      </w:r>
-      <w:r>
+          <w:u w:val="double"/>
+          <w:lang w:val="en-IN"/>
+        </w:rPr>
+        <w:t>What is the machine config file?</w:t>
+      </w:r>
+    </w:p>
+    <w:p>
+      <w:pPr>
+        <w:spacing w:after="160" w:line="240" w:lineRule="auto"/>
+        <w:rPr>
+          <w:rFonts w:ascii="Calibri" w:eastAsia="Times New Roman" w:hAnsi="Calibri" w:cs="Arial"/>
+          <w:color w:val="000000"/>
+          <w:sz w:val="24"/>
+          <w:szCs w:val="24"/>
+          <w:lang w:val="en-IN"/>
+        </w:rPr>
+      </w:pPr>
+      <w:r>
+        <w:rPr>
+          <w:rFonts w:ascii="Calibri" w:eastAsia="Times New Roman" w:hAnsi="Calibri" w:cs="Arial"/>
+          <w:color w:val="000000"/>
+          <w:sz w:val="24"/>
+          <w:szCs w:val="24"/>
+          <w:lang w:val="en-IN"/>
+        </w:rPr>
+        <w:t>Machine configuration file, Machine.config, contains settings that apply to an entire computer. It is specifically used to store machine and application settings</w:t>
+      </w:r>
+      <w:r>
+        <w:rPr>
+          <w:rFonts w:ascii="Calibri" w:eastAsia="Times New Roman" w:hAnsi="Calibri" w:cs="Arial"/>
+          <w:color w:val="000000"/>
+          <w:sz w:val="24"/>
+          <w:szCs w:val="24"/>
+          <w:lang w:val="en-IN"/>
+        </w:rPr>
+        <w:t xml:space="preserve"> </w:t>
+      </w:r>
+      <w:r>
+        <w:rPr>
+          <w:rFonts w:ascii="Calibri" w:eastAsia="Times New Roman" w:hAnsi="Calibri" w:cs="Arial"/>
+          <w:color w:val="000000"/>
+          <w:sz w:val="24"/>
+          <w:szCs w:val="24"/>
+          <w:lang w:val="en-IN"/>
+        </w:rPr>
+        <w:t>global to all asp.net web sites running in IIS in a computer</w:t>
+      </w:r>
+    </w:p>
+    <w:p>
+      <w:pPr>
+        <w:shd w:val="clear" w:color="auto" w:fill="FFFFFF"/>
+        <w:spacing w:after="0" w:line="240" w:lineRule="auto"/>
         <w:rPr>
           <w:rFonts w:ascii="Calibri" w:eastAsia="Times New Roman" w:hAnsi="Calibri" w:cs="Arial"/>
           <w:b/>
@@ -21882,10 +21882,10 @@
           <w:color w:val="000000"/>
           <w:sz w:val="24"/>
           <w:szCs w:val="24"/>
-          <w:lang w:val="en-IN"/>
-        </w:rPr>
-        <w:t xml:space="preserve"> </w:t>
-      </w:r>
+          <w:u w:val="double"/>
+          <w:lang w:val="en-IN"/>
+        </w:rPr>
+      </w:pPr>
       <w:r>
         <w:rPr>
           <w:rFonts w:ascii="Calibri" w:eastAsia="Times New Roman" w:hAnsi="Calibri" w:cs="Arial"/>
@@ -21894,11 +21894,196 @@
           <w:color w:val="000000"/>
           <w:sz w:val="24"/>
           <w:szCs w:val="24"/>
-          <w:lang w:val="en-IN"/>
-        </w:rPr>
-        <w:t>in ASP.NET</w:t>
-      </w:r>
-      <w:r>
+          <w:u w:val="double"/>
+          <w:lang w:val="en-IN"/>
+        </w:rPr>
+        <w:t>HOW DO I FIND MACHINE CONFIG?</w:t>
+      </w:r>
+    </w:p>
+    <w:p>
+      <w:pPr>
+        <w:numPr>
+          <w:ilvl w:val="0"/>
+          <w:numId w:val="33"/>
+        </w:numPr>
+        <w:shd w:val="clear" w:color="auto" w:fill="FFFFFF"/>
+        <w:spacing w:after="60" w:line="240" w:lineRule="auto"/>
+        <w:ind w:left="0" w:firstLine="0"/>
+        <w:rPr>
+          <w:rFonts w:ascii="Calibri" w:eastAsia="Times New Roman" w:hAnsi="Calibri" w:cs="Arial"/>
+          <w:color w:val="000000"/>
+          <w:sz w:val="24"/>
+          <w:szCs w:val="24"/>
+          <w:lang w:val="en-IN"/>
+        </w:rPr>
+      </w:pPr>
+      <w:r>
+        <w:rPr>
+          <w:rFonts w:ascii="Calibri" w:eastAsia="Times New Roman" w:hAnsi="Calibri" w:cs="Arial"/>
+          <w:color w:val="000000"/>
+          <w:sz w:val="24"/>
+          <w:szCs w:val="24"/>
+          <w:lang w:val="en-IN"/>
+        </w:rPr>
+        <w:t>Open Windows Run command. Shortcut=&gt; windows key + r.</w:t>
+      </w:r>
+    </w:p>
+    <w:p>
+      <w:pPr>
+        <w:numPr>
+          <w:ilvl w:val="0"/>
+          <w:numId w:val="33"/>
+        </w:numPr>
+        <w:shd w:val="clear" w:color="auto" w:fill="FFFFFF"/>
+        <w:spacing w:after="60" w:line="240" w:lineRule="auto"/>
+        <w:ind w:left="0" w:firstLine="0"/>
+        <w:rPr>
+          <w:rFonts w:ascii="Calibri" w:eastAsia="Times New Roman" w:hAnsi="Calibri" w:cs="Arial"/>
+          <w:color w:val="000000"/>
+          <w:sz w:val="24"/>
+          <w:szCs w:val="24"/>
+          <w:lang w:val="en-IN"/>
+        </w:rPr>
+      </w:pPr>
+      <w:r>
+        <w:rPr>
+          <w:rFonts w:ascii="Calibri" w:eastAsia="Times New Roman" w:hAnsi="Calibri" w:cs="Arial"/>
+          <w:color w:val="000000"/>
+          <w:sz w:val="24"/>
+          <w:szCs w:val="24"/>
+          <w:lang w:val="en-IN"/>
+        </w:rPr>
+        <w:t>Type "microsoft.net" - MS .Net folder opens up.</w:t>
+      </w:r>
+    </w:p>
+    <w:p>
+      <w:pPr>
+        <w:numPr>
+          <w:ilvl w:val="0"/>
+          <w:numId w:val="33"/>
+        </w:numPr>
+        <w:shd w:val="clear" w:color="auto" w:fill="FFFFFF"/>
+        <w:spacing w:after="60" w:line="240" w:lineRule="auto"/>
+        <w:ind w:left="0" w:firstLine="0"/>
+        <w:rPr>
+          <w:rFonts w:ascii="Calibri" w:eastAsia="Times New Roman" w:hAnsi="Calibri" w:cs="Arial"/>
+          <w:color w:val="000000"/>
+          <w:sz w:val="24"/>
+          <w:szCs w:val="24"/>
+          <w:lang w:val="en-IN"/>
+        </w:rPr>
+      </w:pPr>
+      <w:r>
+        <w:rPr>
+          <w:rFonts w:ascii="Calibri" w:eastAsia="Times New Roman" w:hAnsi="Calibri" w:cs="Arial"/>
+          <w:color w:val="000000"/>
+          <w:sz w:val="24"/>
+          <w:szCs w:val="24"/>
+          <w:lang w:val="en-IN"/>
+        </w:rPr>
+        <w:t>Open "Framework"/"Framework64" folder (based on your processor).</w:t>
+      </w:r>
+    </w:p>
+    <w:p>
+      <w:pPr>
+        <w:numPr>
+          <w:ilvl w:val="0"/>
+          <w:numId w:val="33"/>
+        </w:numPr>
+        <w:shd w:val="clear" w:color="auto" w:fill="FFFFFF"/>
+        <w:spacing w:after="60" w:line="240" w:lineRule="auto"/>
+        <w:ind w:left="0" w:firstLine="0"/>
+        <w:rPr>
+          <w:rFonts w:ascii="Calibri" w:eastAsia="Times New Roman" w:hAnsi="Calibri" w:cs="Arial"/>
+          <w:color w:val="000000"/>
+          <w:sz w:val="24"/>
+          <w:szCs w:val="24"/>
+          <w:lang w:val="en-IN"/>
+        </w:rPr>
+      </w:pPr>
+      <w:r>
+        <w:rPr>
+          <w:rFonts w:ascii="Calibri" w:eastAsia="Times New Roman" w:hAnsi="Calibri" w:cs="Arial"/>
+          <w:color w:val="000000"/>
+          <w:sz w:val="24"/>
+          <w:szCs w:val="24"/>
+          <w:lang w:val="en-IN"/>
+        </w:rPr>
+        <w:t>Select specific FW version folder e.g. "v4.0.30319"</w:t>
+      </w:r>
+    </w:p>
+    <w:p>
+      <w:pPr>
+        <w:numPr>
+          <w:ilvl w:val="0"/>
+          <w:numId w:val="33"/>
+        </w:numPr>
+        <w:shd w:val="clear" w:color="auto" w:fill="FFFFFF"/>
+        <w:spacing w:after="60" w:line="240" w:lineRule="auto"/>
+        <w:ind w:left="0" w:firstLine="0"/>
+        <w:rPr>
+          <w:rFonts w:ascii="Calibri" w:eastAsia="Times New Roman" w:hAnsi="Calibri" w:cs="Arial"/>
+          <w:color w:val="000000"/>
+          <w:sz w:val="24"/>
+          <w:szCs w:val="24"/>
+          <w:lang w:val="en-IN"/>
+        </w:rPr>
+      </w:pPr>
+      <w:r>
+        <w:rPr>
+          <w:rFonts w:ascii="Calibri" w:eastAsia="Times New Roman" w:hAnsi="Calibri" w:cs="Arial"/>
+          <w:color w:val="000000"/>
+          <w:sz w:val="24"/>
+          <w:szCs w:val="24"/>
+          <w:lang w:val="en-IN"/>
+        </w:rPr>
+        <w:t>Open config folder.</w:t>
+      </w:r>
+    </w:p>
+    <w:p>
+      <w:pPr>
+        <w:numPr>
+          <w:ilvl w:val="0"/>
+          <w:numId w:val="33"/>
+        </w:numPr>
+        <w:shd w:val="clear" w:color="auto" w:fill="FFFFFF"/>
+        <w:spacing w:line="240" w:lineRule="auto"/>
+        <w:ind w:left="0" w:firstLine="0"/>
+        <w:rPr>
+          <w:rFonts w:ascii="Calibri" w:eastAsia="Times New Roman" w:hAnsi="Calibri" w:cs="Arial"/>
+          <w:color w:val="000000"/>
+          <w:sz w:val="24"/>
+          <w:szCs w:val="24"/>
+          <w:lang w:val="en-IN"/>
+        </w:rPr>
+      </w:pPr>
+      <w:r>
+        <w:rPr>
+          <w:rFonts w:ascii="Calibri" w:eastAsia="Times New Roman" w:hAnsi="Calibri" w:cs="Arial"/>
+          <w:color w:val="000000"/>
+          <w:sz w:val="24"/>
+          <w:szCs w:val="24"/>
+          <w:lang w:val="en-IN"/>
+        </w:rPr>
+        <w:t>Machine.config will be available there. Cheers.</w:t>
+      </w:r>
+    </w:p>
+    <w:p>
+      <w:pPr>
+        <w:spacing w:after="160" w:line="240" w:lineRule="auto"/>
+        <w:rPr>
+          <w:rFonts w:ascii="Consolas" w:eastAsia="Times New Roman" w:hAnsi="Consolas" w:cs="Consolas"/>
+          <w:color w:val="C7254E"/>
+          <w:sz w:val="20"/>
+          <w:szCs w:val="20"/>
+          <w:shd w:val="clear" w:color="auto" w:fill="FFFF00"/>
+          <w:lang w:val="en-IN"/>
+        </w:rPr>
+      </w:pPr>
+    </w:p>
+    <w:p>
+      <w:pPr>
+        <w:spacing w:after="160" w:line="240" w:lineRule="auto"/>
         <w:rPr>
           <w:rFonts w:ascii="Calibri" w:eastAsia="Times New Roman" w:hAnsi="Calibri" w:cs="Arial"/>
           <w:b/>
@@ -21908,32 +22093,172 @@
           <w:szCs w:val="24"/>
           <w:lang w:val="en-IN"/>
         </w:rPr>
+      </w:pPr>
+      <w:r>
+        <w:rPr>
+          <w:rFonts w:ascii="Calibri" w:eastAsia="Times New Roman" w:hAnsi="Calibri" w:cs="Arial"/>
+          <w:b/>
+          <w:bCs/>
+          <w:color w:val="000000"/>
+          <w:sz w:val="24"/>
+          <w:szCs w:val="24"/>
+          <w:lang w:val="en-IN"/>
+        </w:rPr>
+        <w:t>AUTHENTICATION</w:t>
+      </w:r>
+      <w:r>
+        <w:rPr>
+          <w:rFonts w:ascii="Calibri" w:eastAsia="Times New Roman" w:hAnsi="Calibri" w:cs="Arial"/>
+          <w:b/>
+          <w:bCs/>
+          <w:color w:val="000000"/>
+          <w:sz w:val="24"/>
+          <w:szCs w:val="24"/>
+          <w:lang w:val="en-IN"/>
+        </w:rPr>
+        <w:t xml:space="preserve"> </w:t>
+      </w:r>
+      <w:r>
+        <w:rPr>
+          <w:rFonts w:ascii="Calibri" w:eastAsia="Times New Roman" w:hAnsi="Calibri" w:cs="Arial"/>
+          <w:b/>
+          <w:bCs/>
+          <w:color w:val="000000"/>
+          <w:sz w:val="24"/>
+          <w:szCs w:val="24"/>
+          <w:lang w:val="en-IN"/>
+        </w:rPr>
+        <w:t>in ASP.NET</w:t>
+      </w:r>
+      <w:r>
+        <w:rPr>
+          <w:rFonts w:ascii="Calibri" w:eastAsia="Times New Roman" w:hAnsi="Calibri" w:cs="Arial"/>
+          <w:b/>
+          <w:bCs/>
+          <w:color w:val="000000"/>
+          <w:sz w:val="24"/>
+          <w:szCs w:val="24"/>
+          <w:lang w:val="en-IN"/>
+        </w:rPr>
         <w:t>:</w:t>
       </w:r>
     </w:p>
-    <w:bookmarkStart w:id="0" w:name="_GoBack"/>
-    <w:bookmarkEnd w:id="0"/>
     <w:p>
       <w:pPr>
         <w:spacing w:after="160" w:line="240" w:lineRule="auto"/>
       </w:pPr>
-      <w:r>
-        <w:fldChar w:fldCharType="begin"/>
-      </w:r>
-      <w:r>
-        <w:instrText xml:space="preserve"> HYPERLINK "https://www.c-sharpcorner.com/article/authentication-and-authorization-in-Asp-Net/" </w:instrText>
-      </w:r>
-      <w:r>
-        <w:fldChar w:fldCharType="separate"/>
-      </w:r>
-      <w:r>
-        <w:rPr>
-          <w:rStyle w:val="Hyperlink"/>
-        </w:rPr>
-        <w:t>https://www.c-sharpcorner.com/article/authentication-and-authorization-in-Asp-Net/</w:t>
-      </w:r>
-      <w:r>
-        <w:fldChar w:fldCharType="end"/>
+      <w:hyperlink r:id="rId21" w:history="1">
+        <w:r>
+          <w:rPr>
+            <w:rStyle w:val="Hyperlink"/>
+          </w:rPr>
+          <w:t>https://www.c-sharpcorner.com/article/authentication-and-authorization-in-Asp-Net/</w:t>
+        </w:r>
+      </w:hyperlink>
+    </w:p>
+    <w:p>
+      <w:pPr>
+        <w:spacing w:after="160" w:line="240" w:lineRule="auto"/>
+        <w:rPr>
+          <w:b/>
+        </w:rPr>
+      </w:pPr>
+      <w:r>
+        <w:t xml:space="preserve">There are two inter-linked concepts at the heart of security for distributed applications – </w:t>
+      </w:r>
+      <w:r>
+        <w:rPr>
+          <w:b/>
+        </w:rPr>
+        <w:t>Authentication</w:t>
+      </w:r>
+      <w:r>
+        <w:t xml:space="preserve"> and </w:t>
+      </w:r>
+      <w:r>
+        <w:rPr>
+          <w:b/>
+        </w:rPr>
+        <w:t>Authorization</w:t>
+      </w:r>
+      <w:r>
+        <w:rPr>
+          <w:b/>
+        </w:rPr>
+        <w:t>.</w:t>
+      </w:r>
+    </w:p>
+    <w:p>
+      <w:pPr>
+        <w:spacing w:after="160" w:line="240" w:lineRule="auto"/>
+      </w:pPr>
+      <w:r>
+        <w:rPr>
+          <w:b/>
+        </w:rPr>
+        <w:t xml:space="preserve">Authentication – </w:t>
+      </w:r>
+      <w:r>
+        <w:t>is the process of obtaining some sort of credentials from the user to verify the user’s identity.</w:t>
+      </w:r>
+    </w:p>
+    <w:p>
+      <w:pPr>
+        <w:spacing w:after="160" w:line="240" w:lineRule="auto"/>
+      </w:pPr>
+      <w:r>
+        <w:rPr>
+          <w:b/>
+        </w:rPr>
+        <w:t xml:space="preserve">Authorization </w:t>
+      </w:r>
+      <w:r>
+        <w:rPr>
+          <w:b/>
+        </w:rPr>
+        <w:t xml:space="preserve">– </w:t>
+      </w:r>
+      <w:r>
+        <w:t xml:space="preserve">is the process of allowing the authenticated user to access the resources. </w:t>
+      </w:r>
+    </w:p>
+    <w:p>
+      <w:pPr>
+        <w:spacing w:after="160" w:line="240" w:lineRule="auto"/>
+      </w:pPr>
+      <w:r>
+        <w:t xml:space="preserve">Authentication always </w:t>
+      </w:r>
+      <w:proofErr w:type="gramStart"/>
+      <w:r>
+        <w:t>precedes</w:t>
+      </w:r>
+      <w:proofErr w:type="gramEnd"/>
+      <w:r>
+        <w:t xml:space="preserve"> to Authorization; even if your application lets anonymous users to connect and use the application, it still authenticates them as being anonymous.</w:t>
+      </w:r>
+    </w:p>
+    <w:p>
+      <w:pPr>
+        <w:spacing w:after="160" w:line="240" w:lineRule="auto"/>
+      </w:pPr>
+      <w:r>
+        <w:lastRenderedPageBreak/>
+        <w:t>ASP.Net provides flexible set of al</w:t>
+      </w:r>
+      <w:r>
+        <w:t>ternatives for authentication. We can perform authentication by our self in code or delegate to other authorities (such as Microsoft passport). In the above site, it’s been reviewed the settings in ASP.Net and IIS that control authentication and authorization in ASP.Net application.</w:t>
+      </w:r>
+    </w:p>
+    <w:p>
+      <w:pPr>
+        <w:spacing w:after="160" w:line="240" w:lineRule="auto"/>
+      </w:pPr>
+      <w:r>
+        <w:t xml:space="preserve">An ASP.Net application </w:t>
+      </w:r>
+      <w:r>
+        <w:t>has two separate authentication layers. ASP.Net application is not a standalone product. Rather it is a layer on top of IIS. All requests flow through IIS before it is handed over to ASP.Net. As a result, IIS can decide to deny user’s access without ASP.Net process even knowing that someone requested a particular page. Here is an overview of the steps in the joint IIS and ASP.Net authentication process.</w:t>
       </w:r>
     </w:p>
     <w:p>
@@ -21941,37 +22266,2480 @@
         <w:pStyle w:val="ListParagraph"/>
         <w:numPr>
           <w:ilvl w:val="0"/>
-          <w:numId w:val="31"/>
+          <w:numId w:val="32"/>
         </w:numPr>
         <w:spacing w:after="160" w:line="240" w:lineRule="auto"/>
-        <w:rPr>
-          <w:rFonts w:ascii="Calibri" w:eastAsia="Times New Roman" w:hAnsi="Calibri" w:cs="Arial"/>
+      </w:pPr>
+      <w:r>
+        <w:t>IIS first checks to make sure the incoming requests are coming from an IP address that is allowed access to the domain. If not it denies the request.</w:t>
+      </w:r>
+    </w:p>
+    <w:p>
+      <w:pPr>
+        <w:pStyle w:val="ListParagraph"/>
+        <w:spacing w:after="160" w:line="240" w:lineRule="auto"/>
+      </w:pPr>
+      <w:r>
+        <w:t>(</w:t>
+      </w:r>
+      <w:proofErr w:type="gramStart"/>
+      <w:r>
+        <w:t>see</w:t>
+      </w:r>
+      <w:proofErr w:type="gramEnd"/>
+      <w:r>
+        <w:t xml:space="preserve"> below screenshots)</w:t>
+      </w:r>
+    </w:p>
+    <w:tbl>
+      <w:tblPr>
+        <w:tblStyle w:val="TableGrid"/>
+        <w:tblW w:w="0" w:type="auto"/>
+        <w:tblLook w:val="04A0" w:firstRow="1" w:lastRow="0" w:firstColumn="1" w:lastColumn="0" w:noHBand="0" w:noVBand="1"/>
+      </w:tblPr>
+      <w:tblGrid>
+        <w:gridCol w:w="9216"/>
+      </w:tblGrid>
+      <w:tr>
+        <w:tc>
+          <w:tcPr>
+            <w:tcW w:w="9216" w:type="dxa"/>
+          </w:tcPr>
+          <w:p>
+            <w:pPr>
+              <w:spacing w:after="160"/>
+            </w:pPr>
+            <w:r>
+              <w:rPr>
+                <w:noProof/>
+              </w:rPr>
+              <w:drawing>
+                <wp:inline distT="0" distB="0" distL="0" distR="0" wp14:anchorId="1FDBB035" wp14:editId="4A03ABF5">
+                  <wp:extent cx="4686954" cy="4248743"/>
+                  <wp:effectExtent l="0" t="0" r="0" b="0"/>
+                  <wp:docPr id="1" name="Picture 1"/>
+                  <wp:cNvGraphicFramePr>
+                    <a:graphicFrameLocks xmlns:a="http://schemas.openxmlformats.org/drawingml/2006/main" noChangeAspect="1"/>
+                  </wp:cNvGraphicFramePr>
+                  <a:graphic xmlns:a="http://schemas.openxmlformats.org/drawingml/2006/main">
+                    <a:graphicData uri="http://schemas.openxmlformats.org/drawingml/2006/picture">
+                      <pic:pic xmlns:pic="http://schemas.openxmlformats.org/drawingml/2006/picture">
+                        <pic:nvPicPr>
+                          <pic:cNvPr id="0" name="BD01382.tmp"/>
+                          <pic:cNvPicPr/>
+                        </pic:nvPicPr>
+                        <pic:blipFill>
+                          <a:blip r:embed="rId22">
+                            <a:extLst>
+                              <a:ext uri="{28A0092B-C50C-407E-A947-70E740481C1C}">
+                                <a14:useLocalDpi xmlns:a14="http://schemas.microsoft.com/office/drawing/2010/main" val="0"/>
+                              </a:ext>
+                            </a:extLst>
+                          </a:blip>
+                          <a:stretch>
+                            <a:fillRect/>
+                          </a:stretch>
+                        </pic:blipFill>
+                        <pic:spPr>
+                          <a:xfrm>
+                            <a:off x="0" y="0"/>
+                            <a:ext cx="4686954" cy="4248743"/>
+                          </a:xfrm>
+                          <a:prstGeom prst="rect">
+                            <a:avLst/>
+                          </a:prstGeom>
+                        </pic:spPr>
+                      </pic:pic>
+                    </a:graphicData>
+                  </a:graphic>
+                </wp:inline>
+              </w:drawing>
+            </w:r>
+          </w:p>
+        </w:tc>
+      </w:tr>
+    </w:tbl>
+    <w:p>
+      <w:pPr>
+        <w:spacing w:after="160" w:line="240" w:lineRule="auto"/>
+      </w:pPr>
+    </w:p>
+    <w:p>
+      <w:pPr>
+        <w:spacing w:after="160" w:line="240" w:lineRule="auto"/>
+        <w:rPr>
           <w:b/>
-          <w:bCs/>
-          <w:color w:val="000000"/>
-          <w:sz w:val="24"/>
-          <w:szCs w:val="24"/>
-          <w:lang w:val="en-IN"/>
-        </w:rPr>
-      </w:pPr>
-      <w:r>
-        <w:t xml:space="preserve">IP Address restriction based on </w:t>
-      </w:r>
-      <w:r>
-        <w:t xml:space="preserve">number of </w:t>
-      </w:r>
-      <w:r>
-        <w:t>concurrent requests</w:t>
-      </w:r>
-      <w:r>
-        <w:t xml:space="preserve"> or over a period of time as well as configuring the behavior of IIS if IP is restricted – like what response to be given to the client in such case (Unauthorized/Forbidden/Not Found/Abort).</w:t>
-      </w:r>
-    </w:p>
+          <w:u w:val="single"/>
+        </w:rPr>
+      </w:pPr>
+      <w:r>
+        <w:rPr>
+          <w:b/>
+          <w:u w:val="single"/>
+        </w:rPr>
+        <w:t>Edit Dynamic Restriction Settings;</w:t>
+      </w:r>
+    </w:p>
+    <w:tbl>
+      <w:tblPr>
+        <w:tblStyle w:val="TableGrid"/>
+        <w:tblW w:w="0" w:type="auto"/>
+        <w:tblLook w:val="04A0" w:firstRow="1" w:lastRow="0" w:firstColumn="1" w:lastColumn="0" w:noHBand="0" w:noVBand="1"/>
+      </w:tblPr>
+      <w:tblGrid>
+        <w:gridCol w:w="9216"/>
+      </w:tblGrid>
+      <w:tr>
+        <w:tc>
+          <w:tcPr>
+            <w:tcW w:w="9216" w:type="dxa"/>
+          </w:tcPr>
+          <w:p>
+            <w:pPr>
+              <w:spacing w:after="160"/>
+            </w:pPr>
+            <w:r>
+              <w:rPr>
+                <w:noProof/>
+              </w:rPr>
+              <w:lastRenderedPageBreak/>
+              <w:drawing>
+                <wp:inline distT="0" distB="0" distL="0" distR="0" wp14:anchorId="20A0C956" wp14:editId="5358A30F">
+                  <wp:extent cx="5715000" cy="3081020"/>
+                  <wp:effectExtent l="0" t="0" r="0" b="5080"/>
+                  <wp:docPr id="4" name="Picture 4"/>
+                  <wp:cNvGraphicFramePr>
+                    <a:graphicFrameLocks xmlns:a="http://schemas.openxmlformats.org/drawingml/2006/main" noChangeAspect="1"/>
+                  </wp:cNvGraphicFramePr>
+                  <a:graphic xmlns:a="http://schemas.openxmlformats.org/drawingml/2006/main">
+                    <a:graphicData uri="http://schemas.openxmlformats.org/drawingml/2006/picture">
+                      <pic:pic xmlns:pic="http://schemas.openxmlformats.org/drawingml/2006/picture">
+                        <pic:nvPicPr>
+                          <pic:cNvPr id="0" name="BD0805.tmp"/>
+                          <pic:cNvPicPr/>
+                        </pic:nvPicPr>
+                        <pic:blipFill>
+                          <a:blip r:embed="rId23">
+                            <a:extLst>
+                              <a:ext uri="{28A0092B-C50C-407E-A947-70E740481C1C}">
+                                <a14:useLocalDpi xmlns:a14="http://schemas.microsoft.com/office/drawing/2010/main" val="0"/>
+                              </a:ext>
+                            </a:extLst>
+                          </a:blip>
+                          <a:stretch>
+                            <a:fillRect/>
+                          </a:stretch>
+                        </pic:blipFill>
+                        <pic:spPr>
+                          <a:xfrm>
+                            <a:off x="0" y="0"/>
+                            <a:ext cx="5715000" cy="3081020"/>
+                          </a:xfrm>
+                          <a:prstGeom prst="rect">
+                            <a:avLst/>
+                          </a:prstGeom>
+                        </pic:spPr>
+                      </pic:pic>
+                    </a:graphicData>
+                  </a:graphic>
+                </wp:inline>
+              </w:drawing>
+            </w:r>
+          </w:p>
+        </w:tc>
+      </w:tr>
+    </w:tbl>
     <w:p>
       <w:pPr>
         <w:spacing w:after="160" w:line="240" w:lineRule="auto"/>
       </w:pPr>
-      <w:hyperlink r:id="rId21" w:history="1">
+      <w:r>
+        <w:t xml:space="preserve">Above you can see Deny </w:t>
+      </w:r>
+      <w:r>
+        <w:t>IP Address based on the number concurrent requests / based on the number of requests over a period of time (20 requests in 200ms - above)</w:t>
+      </w:r>
+      <w:r>
+        <w:t>.</w:t>
+      </w:r>
+    </w:p>
+    <w:p>
+      <w:pPr>
+        <w:spacing w:after="160" w:line="240" w:lineRule="auto"/>
+      </w:pPr>
+      <w:r>
+        <w:rPr>
+          <w:b/>
+          <w:u w:val="single"/>
+        </w:rPr>
+        <w:t>Click Edit feature settings:</w:t>
+      </w:r>
+      <w:r>
+        <w:rPr>
+          <w:b/>
+          <w:u w:val="single"/>
+        </w:rPr>
+        <w:t xml:space="preserve"> -</w:t>
+      </w:r>
+      <w:r>
+        <w:t xml:space="preserve"> Here</w:t>
+      </w:r>
+      <w:r>
+        <w:t>, you can set Deny Action type (response to the client if denied – Forbidden/Unauthorized/Not Found/Abort).</w:t>
+      </w:r>
+    </w:p>
+    <w:p>
+      <w:pPr>
+        <w:spacing w:after="160" w:line="240" w:lineRule="auto"/>
+      </w:pPr>
+      <w:r>
+        <w:rPr>
+          <w:noProof/>
+        </w:rPr>
+        <w:drawing>
+          <wp:inline distT="0" distB="0" distL="0" distR="0">
+            <wp:extent cx="3781953" cy="2791215"/>
+            <wp:effectExtent l="0" t="0" r="9525" b="9525"/>
+            <wp:docPr id="6" name="Picture 6"/>
+            <wp:cNvGraphicFramePr>
+              <a:graphicFrameLocks xmlns:a="http://schemas.openxmlformats.org/drawingml/2006/main" noChangeAspect="1"/>
+            </wp:cNvGraphicFramePr>
+            <a:graphic xmlns:a="http://schemas.openxmlformats.org/drawingml/2006/main">
+              <a:graphicData uri="http://schemas.openxmlformats.org/drawingml/2006/picture">
+                <pic:pic xmlns:pic="http://schemas.openxmlformats.org/drawingml/2006/picture">
+                  <pic:nvPicPr>
+                    <pic:cNvPr id="0" name="BD0BE3C.tmp"/>
+                    <pic:cNvPicPr/>
+                  </pic:nvPicPr>
+                  <pic:blipFill>
+                    <a:blip r:embed="rId24">
+                      <a:extLst>
+                        <a:ext uri="{28A0092B-C50C-407E-A947-70E740481C1C}">
+                          <a14:useLocalDpi xmlns:a14="http://schemas.microsoft.com/office/drawing/2010/main" val="0"/>
+                        </a:ext>
+                      </a:extLst>
+                    </a:blip>
+                    <a:stretch>
+                      <a:fillRect/>
+                    </a:stretch>
+                  </pic:blipFill>
+                  <pic:spPr>
+                    <a:xfrm>
+                      <a:off x="0" y="0"/>
+                      <a:ext cx="3781953" cy="2791215"/>
+                    </a:xfrm>
+                    <a:prstGeom prst="rect">
+                      <a:avLst/>
+                    </a:prstGeom>
+                  </pic:spPr>
+                </pic:pic>
+              </a:graphicData>
+            </a:graphic>
+          </wp:inline>
+        </w:drawing>
+      </w:r>
+    </w:p>
+    <w:p>
+      <w:pPr>
+        <w:pStyle w:val="ListParagraph"/>
+        <w:numPr>
+          <w:ilvl w:val="0"/>
+          <w:numId w:val="32"/>
+        </w:numPr>
+        <w:spacing w:after="160" w:line="240" w:lineRule="auto"/>
+      </w:pPr>
+      <w:r>
+        <w:t>Next IIS performs its own authentication, if it configured to do so. By default, IIS allows anonymous access, so the requests are automatically authenticated but we override on per –application basis with in IIS.</w:t>
+      </w:r>
+    </w:p>
+    <w:p>
+      <w:pPr>
+        <w:pStyle w:val="ListParagraph"/>
+        <w:numPr>
+          <w:ilvl w:val="0"/>
+          <w:numId w:val="32"/>
+        </w:numPr>
+        <w:spacing w:after="160" w:line="240" w:lineRule="auto"/>
+      </w:pPr>
+      <w:r>
+        <w:t xml:space="preserve">If the request is passed to ASP.Net process with authenticated user, ASP.Net </w:t>
+      </w:r>
+      <w:r>
+        <w:t>checks if the impersonation is enabled, below;</w:t>
+      </w:r>
+    </w:p>
+    <w:p>
+      <w:pPr>
+        <w:pStyle w:val="ListParagraph"/>
+        <w:spacing w:after="160" w:line="240" w:lineRule="auto"/>
+      </w:pPr>
+    </w:p>
+    <w:p>
+      <w:pPr>
+        <w:pStyle w:val="ListParagraph"/>
+        <w:spacing w:after="160" w:line="240" w:lineRule="auto"/>
+        <w:rPr>
+          <w:b/>
+        </w:rPr>
+      </w:pPr>
+      <w:r>
+        <w:rPr>
+          <w:rFonts w:ascii="Consolas" w:hAnsi="Consolas" w:cs="Consolas"/>
+          <w:b/>
+          <w:color w:val="0000FF"/>
+          <w:sz w:val="19"/>
+          <w:szCs w:val="19"/>
+          <w:highlight w:val="yellow"/>
+        </w:rPr>
+        <w:lastRenderedPageBreak/>
+        <w:t>&lt;!--</w:t>
+      </w:r>
+      <w:r>
+        <w:rPr>
+          <w:rFonts w:ascii="Consolas" w:hAnsi="Consolas" w:cs="Consolas"/>
+          <w:b/>
+          <w:color w:val="008000"/>
+          <w:sz w:val="19"/>
+          <w:szCs w:val="19"/>
+          <w:highlight w:val="yellow"/>
+        </w:rPr>
+        <w:t xml:space="preserve">&lt;identity impersonate="true"/&gt; </w:t>
+      </w:r>
+      <w:proofErr w:type="gramStart"/>
+      <w:r>
+        <w:rPr>
+          <w:rFonts w:ascii="Consolas" w:hAnsi="Consolas" w:cs="Consolas"/>
+          <w:b/>
+          <w:color w:val="008000"/>
+          <w:sz w:val="19"/>
+          <w:szCs w:val="19"/>
+          <w:highlight w:val="yellow"/>
+        </w:rPr>
+        <w:t>To</w:t>
+      </w:r>
+      <w:proofErr w:type="gramEnd"/>
+      <w:r>
+        <w:rPr>
+          <w:rFonts w:ascii="Consolas" w:hAnsi="Consolas" w:cs="Consolas"/>
+          <w:b/>
+          <w:color w:val="008000"/>
+          <w:sz w:val="19"/>
+          <w:szCs w:val="19"/>
+          <w:highlight w:val="yellow"/>
+        </w:rPr>
+        <w:t xml:space="preserve"> open application from the login identity (with its permission level) instead of app pools identity</w:t>
+      </w:r>
+      <w:r>
+        <w:rPr>
+          <w:rFonts w:ascii="Consolas" w:hAnsi="Consolas" w:cs="Consolas"/>
+          <w:b/>
+          <w:color w:val="0000FF"/>
+          <w:sz w:val="19"/>
+          <w:szCs w:val="19"/>
+          <w:highlight w:val="yellow"/>
+        </w:rPr>
+        <w:t>--&gt;</w:t>
+      </w:r>
+    </w:p>
+    <w:p>
+      <w:pPr>
+        <w:spacing w:after="160" w:line="240" w:lineRule="auto"/>
+        <w:ind w:left="720"/>
+      </w:pPr>
+      <w:r>
+        <w:t>If it is enabled, ASP.Net acts as though it were authenticated user, if not ASP.Net acts with its own configured account.</w:t>
+      </w:r>
+    </w:p>
+    <w:p>
+      <w:pPr>
+        <w:pStyle w:val="ListParagraph"/>
+        <w:numPr>
+          <w:ilvl w:val="0"/>
+          <w:numId w:val="32"/>
+        </w:numPr>
+        <w:spacing w:after="160" w:line="240" w:lineRule="auto"/>
+      </w:pPr>
+      <w:r>
+        <w:t>Finally, the identity from step 3 is used to request resources from the Operating System. If the ASP.Net authentication obtains all the requested resources then it grants the users request otherwise it is denied. Resources can be much more than just the ASP.Net page itself you can also use .Net code access security features to extend this authorization step to disk files, Registry Keys and other resources.</w:t>
+      </w:r>
+    </w:p>
+    <w:p>
+      <w:pPr>
+        <w:spacing w:after="160" w:line="240" w:lineRule="auto"/>
+        <w:rPr>
+          <w:b/>
+        </w:rPr>
+      </w:pPr>
+      <w:r>
+        <w:rPr>
+          <w:b/>
+        </w:rPr>
+        <w:t>Authentication Providers:</w:t>
+      </w:r>
+    </w:p>
+    <w:p>
+      <w:pPr>
+        <w:spacing w:after="160" w:line="240" w:lineRule="auto"/>
+      </w:pPr>
+      <w:r>
+        <w:t>Once, IIS passing above steps and passes the request to ASP.Net process, what happens next? The answer depends on the configuration of ASP.Net itself. The ASP.Net architecture includes the concept of an authentication provider which includes a piece of code whose job is to verify credentials and decide whether the request to be considered authenticated or not. Out of the box ASP.Net provides the choice of three different authentication providers.</w:t>
+      </w:r>
+    </w:p>
+    <w:p>
+      <w:pPr>
+        <w:spacing w:after="160" w:line="240" w:lineRule="auto"/>
+        <w:jc w:val="center"/>
+        <w:rPr>
+          <w:b/>
+          <w:i/>
+        </w:rPr>
+      </w:pPr>
+      <w:r>
+        <w:rPr>
+          <w:b/>
+          <w:i/>
+        </w:rPr>
+        <w:t>Windows, Passport, Forms</w:t>
+      </w:r>
+    </w:p>
+    <w:p>
+      <w:pPr>
+        <w:spacing w:after="160" w:line="240" w:lineRule="auto"/>
+      </w:pPr>
+      <w:r>
+        <w:rPr>
+          <w:b/>
+        </w:rPr>
+        <w:t>Win</w:t>
+      </w:r>
+      <w:r>
+        <w:rPr>
+          <w:b/>
+        </w:rPr>
+        <w:t>dows Authentication Provider</w:t>
+      </w:r>
+      <w:r>
+        <w:t xml:space="preserve"> – lets you authenticate the users based on their windows accounts. This provider uses IIS to perform the authentication and then passes the authenticated identity to your code. This is the default provider for ASP.Net.</w:t>
+      </w:r>
+    </w:p>
+    <w:p>
+      <w:pPr>
+        <w:spacing w:after="160" w:line="240" w:lineRule="auto"/>
+      </w:pPr>
+      <w:r>
+        <w:rPr>
+          <w:b/>
+        </w:rPr>
+        <w:t>Passport Authentication Provider</w:t>
+      </w:r>
+      <w:r>
+        <w:t xml:space="preserve"> – uses Microsoft passport service to authenticate the users.</w:t>
+      </w:r>
+    </w:p>
+    <w:p>
+      <w:pPr>
+        <w:spacing w:after="160" w:line="240" w:lineRule="auto"/>
+      </w:pPr>
+      <w:r>
+        <w:rPr>
+          <w:b/>
+        </w:rPr>
+        <w:t xml:space="preserve">Forms Authentication Provider – </w:t>
+      </w:r>
+      <w:r>
+        <w:t>uses custom HTML forms to collect the credentials and use our own logic to authenticate the users based on the credentials entered. The user’s credentials are stored in cookie for use during the user’s session.</w:t>
+      </w:r>
+    </w:p>
+    <w:p>
+      <w:pPr>
+        <w:spacing w:after="160" w:line="240" w:lineRule="auto"/>
+        <w:rPr>
+          <w:b/>
+          <w:u w:val="single"/>
+        </w:rPr>
+      </w:pPr>
+      <w:r>
+        <w:rPr>
+          <w:b/>
+          <w:u w:val="single"/>
+        </w:rPr>
+        <w:t>Selecting an authentication provider:</w:t>
+      </w:r>
+    </w:p>
+    <w:p>
+      <w:pPr>
+        <w:spacing w:after="160" w:line="240" w:lineRule="auto"/>
+      </w:pPr>
+      <w:r>
+        <w:t>In We</w:t>
+      </w:r>
+      <w:r>
+        <w:t xml:space="preserve">b.config file under </w:t>
+      </w:r>
+      <w:r>
+        <w:rPr>
+          <w:rFonts w:ascii="Consolas" w:hAnsi="Consolas" w:cs="Consolas"/>
+          <w:color w:val="0000FF"/>
+          <w:sz w:val="19"/>
+          <w:szCs w:val="19"/>
+          <w:highlight w:val="white"/>
+        </w:rPr>
+        <w:t>&lt;</w:t>
+      </w:r>
+      <w:r>
+        <w:rPr>
+          <w:rFonts w:ascii="Consolas" w:hAnsi="Consolas" w:cs="Consolas"/>
+          <w:color w:val="A31515"/>
+          <w:sz w:val="19"/>
+          <w:szCs w:val="19"/>
+          <w:highlight w:val="white"/>
+        </w:rPr>
+        <w:t>system.web</w:t>
+      </w:r>
+      <w:r>
+        <w:rPr>
+          <w:rFonts w:ascii="Consolas" w:hAnsi="Consolas" w:cs="Consolas"/>
+          <w:color w:val="0000FF"/>
+          <w:sz w:val="19"/>
+          <w:szCs w:val="19"/>
+          <w:highlight w:val="white"/>
+        </w:rPr>
+        <w:t>&gt;</w:t>
+      </w:r>
+    </w:p>
+    <w:p>
+      <w:pPr>
+        <w:numPr>
+          <w:ilvl w:val="0"/>
+          <w:numId w:val="34"/>
+        </w:numPr>
+        <w:pBdr>
+          <w:left w:val="single" w:sz="18" w:space="0" w:color="6CE26C"/>
+        </w:pBdr>
+        <w:shd w:val="clear" w:color="auto" w:fill="FFFFFF"/>
+        <w:spacing w:beforeAutospacing="1" w:after="0" w:afterAutospacing="1" w:line="270" w:lineRule="atLeast"/>
+        <w:rPr>
+          <w:rFonts w:ascii="Consolas" w:eastAsia="Times New Roman" w:hAnsi="Consolas" w:cs="Consolas"/>
+          <w:color w:val="5C5C5C"/>
+          <w:sz w:val="24"/>
+          <w:szCs w:val="24"/>
+        </w:rPr>
+      </w:pPr>
+      <w:r>
+        <w:rPr>
+          <w:rFonts w:ascii="Consolas" w:eastAsia="Times New Roman" w:hAnsi="Consolas" w:cs="Consolas"/>
+          <w:color w:val="000000"/>
+          <w:sz w:val="24"/>
+          <w:szCs w:val="24"/>
+          <w:bdr w:val="none" w:sz="0" w:space="0" w:color="auto" w:frame="1"/>
+        </w:rPr>
+        <w:t>&lt;authentication mode="windows"&gt;  </w:t>
+      </w:r>
+    </w:p>
+    <w:p>
+      <w:pPr>
+        <w:numPr>
+          <w:ilvl w:val="0"/>
+          <w:numId w:val="34"/>
+        </w:numPr>
+        <w:pBdr>
+          <w:left w:val="single" w:sz="18" w:space="0" w:color="6CE26C"/>
+        </w:pBdr>
+        <w:shd w:val="clear" w:color="auto" w:fill="F8F8F8"/>
+        <w:spacing w:beforeAutospacing="1" w:after="0" w:afterAutospacing="1" w:line="270" w:lineRule="atLeast"/>
+        <w:rPr>
+          <w:rFonts w:ascii="Consolas" w:eastAsia="Times New Roman" w:hAnsi="Consolas" w:cs="Consolas"/>
+          <w:color w:val="5C5C5C"/>
+          <w:sz w:val="24"/>
+          <w:szCs w:val="24"/>
+        </w:rPr>
+      </w:pPr>
+      <w:r>
+        <w:rPr>
+          <w:rFonts w:ascii="Consolas" w:eastAsia="Times New Roman" w:hAnsi="Consolas" w:cs="Consolas"/>
+          <w:color w:val="000000"/>
+          <w:sz w:val="24"/>
+          <w:szCs w:val="24"/>
+          <w:bdr w:val="none" w:sz="0" w:space="0" w:color="auto" w:frame="1"/>
+        </w:rPr>
+        <w:t>authentication mode="passport"&gt;  </w:t>
+      </w:r>
+    </w:p>
+    <w:p>
+      <w:pPr>
+        <w:numPr>
+          <w:ilvl w:val="0"/>
+          <w:numId w:val="34"/>
+        </w:numPr>
+        <w:pBdr>
+          <w:left w:val="single" w:sz="18" w:space="0" w:color="6CE26C"/>
+        </w:pBdr>
+        <w:shd w:val="clear" w:color="auto" w:fill="FFFFFF"/>
+        <w:spacing w:beforeAutospacing="1" w:after="0" w:afterAutospacing="1" w:line="270" w:lineRule="atLeast"/>
+        <w:rPr>
+          <w:rFonts w:ascii="Consolas" w:eastAsia="Times New Roman" w:hAnsi="Consolas" w:cs="Consolas"/>
+          <w:color w:val="5C5C5C"/>
+          <w:sz w:val="24"/>
+          <w:szCs w:val="24"/>
+        </w:rPr>
+      </w:pPr>
+      <w:r>
+        <w:rPr>
+          <w:rFonts w:ascii="Consolas" w:eastAsia="Times New Roman" w:hAnsi="Consolas" w:cs="Consolas"/>
+          <w:color w:val="000000"/>
+          <w:sz w:val="24"/>
+          <w:szCs w:val="24"/>
+          <w:bdr w:val="none" w:sz="0" w:space="0" w:color="auto" w:frame="1"/>
+        </w:rPr>
+        <w:t>&lt;authentication mode="forms"&gt; </w:t>
+      </w:r>
+    </w:p>
+    <w:p>
+      <w:pPr>
+        <w:spacing w:after="160" w:line="240" w:lineRule="auto"/>
+      </w:pPr>
+      <w:r>
+        <w:t xml:space="preserve">Apart from this, ASP.Net provides custom authentication providers for which we need to set </w:t>
+      </w:r>
+      <w:r>
+        <w:rPr>
+          <w:i/>
+        </w:rPr>
+        <w:t>&lt;authentication mode="none"&gt;</w:t>
+      </w:r>
+      <w:r>
+        <w:t xml:space="preserve"> then write our own custom logic to authenticate the users.</w:t>
+      </w:r>
+    </w:p>
+    <w:p>
+      <w:pPr>
+        <w:spacing w:after="160" w:line="240" w:lineRule="auto"/>
+        <w:rPr>
+          <w:i/>
+        </w:rPr>
+      </w:pPr>
+      <w:r>
+        <w:rPr>
+          <w:i/>
+        </w:rPr>
+        <w:t>For Example:</w:t>
+      </w:r>
+    </w:p>
+    <w:p>
+      <w:pPr>
+        <w:spacing w:after="160" w:line="240" w:lineRule="auto"/>
+      </w:pPr>
+      <w:r>
+        <w:t>We might install ISAPI filters in IIS that compares the incoming requests to the list of IP addresses and considers if they come from the list of acceptable IP address. In that case, we would set authentication mode = “none”, to prevent any of .Net authentication provider being triggered.</w:t>
+      </w:r>
+    </w:p>
+    <w:p>
+      <w:pPr>
+        <w:spacing w:after="160" w:line="240" w:lineRule="auto"/>
+        <w:rPr>
+          <w:i/>
+        </w:rPr>
+      </w:pPr>
+    </w:p>
+    <w:p>
+      <w:pPr>
+        <w:spacing w:after="160" w:line="240" w:lineRule="auto"/>
+        <w:rPr>
+          <w:i/>
+        </w:rPr>
+      </w:pPr>
+    </w:p>
+    <w:p>
+      <w:pPr>
+        <w:spacing w:after="160" w:line="240" w:lineRule="auto"/>
+      </w:pPr>
+      <w:r>
+        <w:rPr>
+          <w:i/>
+        </w:rPr>
+        <w:lastRenderedPageBreak/>
+        <w:t>The fig below illustrates the authorization and authentication mechanisms provided by ASP.NET and IIS.</w:t>
+      </w:r>
+    </w:p>
+    <w:p>
+      <w:pPr>
+        <w:spacing w:after="160" w:line="240" w:lineRule="auto"/>
+      </w:pPr>
+      <w:r>
+        <w:rPr>
+          <w:noProof/>
+        </w:rPr>
+        <w:drawing>
+          <wp:inline distT="0" distB="0" distL="0" distR="0">
+            <wp:extent cx="5715000" cy="3623235"/>
+            <wp:effectExtent l="0" t="0" r="0" b="0"/>
+            <wp:docPr id="8" name="Picture 8" descr="Authen1.jpg"/>
+            <wp:cNvGraphicFramePr>
+              <a:graphicFrameLocks xmlns:a="http://schemas.openxmlformats.org/drawingml/2006/main" noChangeAspect="1"/>
+            </wp:cNvGraphicFramePr>
+            <a:graphic xmlns:a="http://schemas.openxmlformats.org/drawingml/2006/main">
+              <a:graphicData uri="http://schemas.openxmlformats.org/drawingml/2006/picture">
+                <pic:pic xmlns:pic="http://schemas.openxmlformats.org/drawingml/2006/picture">
+                  <pic:nvPicPr>
+                    <pic:cNvPr id="0" name="Picture 1" descr="Authen1.jpg"/>
+                    <pic:cNvPicPr>
+                      <a:picLocks noChangeAspect="1" noChangeArrowheads="1"/>
+                    </pic:cNvPicPr>
+                  </pic:nvPicPr>
+                  <pic:blipFill>
+                    <a:blip r:embed="rId25">
+                      <a:extLst>
+                        <a:ext uri="{28A0092B-C50C-407E-A947-70E740481C1C}">
+                          <a14:useLocalDpi xmlns:a14="http://schemas.microsoft.com/office/drawing/2010/main" val="0"/>
+                        </a:ext>
+                      </a:extLst>
+                    </a:blip>
+                    <a:srcRect/>
+                    <a:stretch>
+                      <a:fillRect/>
+                    </a:stretch>
+                  </pic:blipFill>
+                  <pic:spPr bwMode="auto">
+                    <a:xfrm>
+                      <a:off x="0" y="0"/>
+                      <a:ext cx="5715000" cy="3623235"/>
+                    </a:xfrm>
+                    <a:prstGeom prst="rect">
+                      <a:avLst/>
+                    </a:prstGeom>
+                    <a:noFill/>
+                    <a:ln>
+                      <a:noFill/>
+                    </a:ln>
+                  </pic:spPr>
+                </pic:pic>
+              </a:graphicData>
+            </a:graphic>
+          </wp:inline>
+        </w:drawing>
+      </w:r>
+    </w:p>
+    <w:p>
+      <w:pPr>
+        <w:spacing w:after="160" w:line="240" w:lineRule="auto"/>
+        <w:rPr>
+          <w:b/>
+          <w:u w:val="single"/>
+        </w:rPr>
+      </w:pPr>
+      <w:r>
+        <w:rPr>
+          <w:b/>
+          <w:u w:val="single"/>
+        </w:rPr>
+        <w:t>Windows Authentication and IIS:</w:t>
+      </w:r>
+    </w:p>
+    <w:p>
+      <w:pPr>
+        <w:spacing w:after="160" w:line="240" w:lineRule="auto"/>
+      </w:pPr>
+      <w:r>
+        <w:t>If we select windows authentication for our ASP.Net application, we should configure authentication with in IIS as well. This is because IIS provides windows authentication. IIS gives you four different authentication methods;</w:t>
+      </w:r>
+    </w:p>
+    <w:p>
+      <w:pPr>
+        <w:spacing w:after="160" w:line="240" w:lineRule="auto"/>
+        <w:jc w:val="center"/>
+        <w:rPr>
+          <w:b/>
+          <w:i/>
+        </w:rPr>
+      </w:pPr>
+      <w:r>
+        <w:rPr>
+          <w:b/>
+          <w:i/>
+        </w:rPr>
+        <w:t>Anonymous, Basic, Digest and Windows Integrated</w:t>
+      </w:r>
+    </w:p>
+    <w:p>
+      <w:pPr>
+        <w:pStyle w:val="ListParagraph"/>
+        <w:numPr>
+          <w:ilvl w:val="0"/>
+          <w:numId w:val="35"/>
+        </w:numPr>
+        <w:spacing w:after="160" w:line="240" w:lineRule="auto"/>
+      </w:pPr>
+      <w:r>
+        <w:rPr>
+          <w:b/>
+        </w:rPr>
+        <w:t>Anonymous</w:t>
+      </w:r>
+      <w:r>
+        <w:t xml:space="preserve"> Authentication – IIS doesn’t perform any authentication, anyone is allowed access to the application.</w:t>
+      </w:r>
+    </w:p>
+    <w:p>
+      <w:pPr>
+        <w:pStyle w:val="ListParagraph"/>
+        <w:numPr>
+          <w:ilvl w:val="0"/>
+          <w:numId w:val="35"/>
+        </w:numPr>
+        <w:spacing w:after="160" w:line="240" w:lineRule="auto"/>
+      </w:pPr>
+      <w:r>
+        <w:rPr>
+          <w:b/>
+        </w:rPr>
+        <w:t>Basic</w:t>
+      </w:r>
+      <w:r>
+        <w:t xml:space="preserve"> Authentication – The users must provide windows username and password, but it will be sent over the network in clear text which is insecure over the internet.</w:t>
+      </w:r>
+    </w:p>
+    <w:p>
+      <w:pPr>
+        <w:pStyle w:val="ListParagraph"/>
+        <w:numPr>
+          <w:ilvl w:val="0"/>
+          <w:numId w:val="35"/>
+        </w:numPr>
+        <w:spacing w:after="160" w:line="240" w:lineRule="auto"/>
+      </w:pPr>
+      <w:r>
+        <w:rPr>
+          <w:b/>
+        </w:rPr>
+        <w:t>Digest</w:t>
+      </w:r>
+      <w:r>
+        <w:t xml:space="preserve"> Authentication – The users still provides windows credentials, but it will be hashed before sending it over the network. This authentication requires the users to be running Internet Explorer 5 or later and the windows accounts to be stored in active directory.</w:t>
+      </w:r>
+    </w:p>
+    <w:p>
+      <w:pPr>
+        <w:pStyle w:val="ListParagraph"/>
+        <w:numPr>
+          <w:ilvl w:val="0"/>
+          <w:numId w:val="35"/>
+        </w:numPr>
+        <w:spacing w:after="160" w:line="240" w:lineRule="auto"/>
+      </w:pPr>
+      <w:r>
+        <w:rPr>
+          <w:b/>
+        </w:rPr>
+        <w:t xml:space="preserve">Windows Integrated </w:t>
+      </w:r>
+      <w:r>
+        <w:t xml:space="preserve">Authentication – passwords never cross the network. Users must still have username and password, but the application uses either the Kerberos or challenge/response protocols authenticate the user. Windows-Integrated authentication requires </w:t>
+      </w:r>
+      <w:r>
+        <w:t xml:space="preserve">that all users be using internet-explorer 3.01 or later. Kerberos is a network authentication protocol. </w:t>
+      </w:r>
+      <w:r>
+        <w:t>It is designed to provide strong authentication for client/server applications by using secret-key cryptography.</w:t>
+      </w:r>
+      <w:r>
+        <w:t xml:space="preserve"> Kerberos is a solution to network security problems.</w:t>
+      </w:r>
+      <w:r>
+        <w:t xml:space="preserve"> It provides the tools of authentication and strong cryptography over the network to help to secure the information in systems across entire enterprise.</w:t>
+      </w:r>
+    </w:p>
+    <w:p>
+      <w:pPr>
+        <w:spacing w:after="160" w:line="240" w:lineRule="auto"/>
+        <w:rPr>
+          <w:b/>
+        </w:rPr>
+      </w:pPr>
+    </w:p>
+    <w:p>
+      <w:pPr>
+        <w:spacing w:after="160" w:line="240" w:lineRule="auto"/>
+        <w:rPr>
+          <w:b/>
+        </w:rPr>
+      </w:pPr>
+      <w:r>
+        <w:rPr>
+          <w:b/>
+        </w:rPr>
+        <w:lastRenderedPageBreak/>
+        <w:t>Please refer the below web site to read about Kerberos Authentication</w:t>
+      </w:r>
+      <w:r>
+        <w:rPr>
+          <w:b/>
+        </w:rPr>
+        <w:t xml:space="preserve"> technique</w:t>
+      </w:r>
+      <w:r>
+        <w:rPr>
+          <w:b/>
+        </w:rPr>
+        <w:t>:</w:t>
+      </w:r>
+    </w:p>
+    <w:p>
+      <w:pPr>
+        <w:spacing w:after="160" w:line="240" w:lineRule="auto"/>
+      </w:pPr>
+      <w:hyperlink r:id="rId26" w:history="1">
+        <w:r>
+          <w:rPr>
+            <w:rStyle w:val="Hyperlink"/>
+          </w:rPr>
+          <w:t>https://www.howtoasp.net/asp-net-security-tutorials/how-does-kerberos-authentication-work-in-asp-net/</w:t>
+        </w:r>
+      </w:hyperlink>
+    </w:p>
+    <w:p>
+      <w:pPr>
+        <w:spacing w:after="160" w:line="240" w:lineRule="auto"/>
+        <w:rPr>
+          <w:b/>
+        </w:rPr>
+      </w:pPr>
+      <w:r>
+        <w:rPr>
+          <w:b/>
+        </w:rPr>
+        <w:t>Passport Authentication:</w:t>
+      </w:r>
+    </w:p>
+    <w:p>
+      <w:pPr>
+        <w:spacing w:after="160" w:line="240" w:lineRule="auto"/>
+      </w:pPr>
+      <w:r>
+        <w:rPr>
+          <w:b/>
+        </w:rPr>
+        <w:t xml:space="preserve">Passport </w:t>
+      </w:r>
+      <w:r>
+        <w:t>Authentication – lets you to use Microsoft passport service to authenticate the users of the application. If the authentication mode is set to passport, then the authentication service will be offloaded to the passport service.</w:t>
+      </w:r>
+    </w:p>
+    <w:p>
+      <w:pPr>
+        <w:spacing w:after="160" w:line="240" w:lineRule="auto"/>
+      </w:pPr>
+      <w:r>
+        <w:t>If the users of the application already signed in to passport account, then they will be considered authenticated user, otherwise the request will be redirected to passport server and asks for login, if that is successful, then redirects back to application page.</w:t>
+      </w:r>
+    </w:p>
+    <w:p>
+      <w:pPr>
+        <w:spacing w:after="160" w:line="240" w:lineRule="auto"/>
+      </w:pPr>
+      <w:r>
+        <w:t xml:space="preserve">To use passport authentication you have to download the Passport Software Development Kit (SDK) and install it on your server. The SDK can be found at </w:t>
+      </w:r>
+      <w:r>
+        <w:rPr>
+          <w:b/>
+        </w:rPr>
+        <w:t>http://msdn.microdoft.com/library/default.asp?url=/downloads/list/websrvpass.aps.</w:t>
+      </w:r>
+      <w:r>
+        <w:t xml:space="preserve"> It includes full details of implementing passport authentication in your own applications.</w:t>
+      </w:r>
+    </w:p>
+    <w:p>
+      <w:pPr>
+        <w:spacing w:after="160" w:line="240" w:lineRule="auto"/>
+      </w:pPr>
+    </w:p>
+    <w:p>
+      <w:pPr>
+        <w:spacing w:after="160" w:line="240" w:lineRule="auto"/>
+        <w:rPr>
+          <w:b/>
+        </w:rPr>
+      </w:pPr>
+      <w:r>
+        <w:rPr>
+          <w:b/>
+        </w:rPr>
+        <w:t>Forms Authentication:</w:t>
+      </w:r>
+    </w:p>
+    <w:p>
+      <w:pPr>
+        <w:spacing w:after="160" w:line="240" w:lineRule="auto"/>
+      </w:pPr>
+      <w:r>
+        <w:rPr>
+          <w:b/>
+        </w:rPr>
+        <w:t xml:space="preserve">Forms </w:t>
+      </w:r>
+      <w:r>
+        <w:t>Authentication – lets you to use your own custom logic to authenticate the users. When forms authentication is enabled and the user requests for the page, then ASP.Net checks for a special session cookie which is created by code (</w:t>
+      </w:r>
+      <w:r>
+        <w:rPr>
+          <w:rFonts w:ascii="Consolas" w:hAnsi="Consolas" w:cs="Consolas"/>
+          <w:color w:val="2B91AF"/>
+          <w:sz w:val="19"/>
+          <w:szCs w:val="19"/>
+          <w:highlight w:val="white"/>
+        </w:rPr>
+        <w:t>FormsAuthentication</w:t>
+      </w:r>
+      <w:r>
+        <w:rPr>
+          <w:rFonts w:ascii="Consolas" w:hAnsi="Consolas" w:cs="Consolas"/>
+          <w:color w:val="000000"/>
+          <w:sz w:val="19"/>
+          <w:szCs w:val="19"/>
+          <w:highlight w:val="white"/>
+        </w:rPr>
+        <w:t xml:space="preserve">.RedirectFromLoginPage(login.UserName, </w:t>
+      </w:r>
+      <w:r>
+        <w:rPr>
+          <w:rFonts w:ascii="Consolas" w:hAnsi="Consolas" w:cs="Consolas"/>
+          <w:color w:val="0000FF"/>
+          <w:sz w:val="19"/>
+          <w:szCs w:val="19"/>
+          <w:highlight w:val="white"/>
+        </w:rPr>
+        <w:t>false</w:t>
+      </w:r>
+      <w:r>
+        <w:rPr>
+          <w:rFonts w:ascii="Consolas" w:hAnsi="Consolas" w:cs="Consolas"/>
+          <w:color w:val="000000"/>
+          <w:sz w:val="19"/>
+          <w:szCs w:val="19"/>
+          <w:highlight w:val="white"/>
+        </w:rPr>
+        <w:t>);</w:t>
+      </w:r>
+      <w:r>
+        <w:t>)</w:t>
+      </w:r>
+    </w:p>
+    <w:p>
+      <w:pPr>
+        <w:autoSpaceDE w:val="0"/>
+        <w:autoSpaceDN w:val="0"/>
+        <w:adjustRightInd w:val="0"/>
+        <w:spacing w:after="0" w:line="240" w:lineRule="auto"/>
+        <w:rPr>
+          <w:rFonts w:ascii="Consolas" w:hAnsi="Consolas" w:cs="Consolas"/>
+          <w:color w:val="000000"/>
+          <w:sz w:val="19"/>
+          <w:szCs w:val="19"/>
+          <w:highlight w:val="white"/>
+        </w:rPr>
+      </w:pPr>
+      <w:r>
+        <w:rPr>
+          <w:rFonts w:ascii="Consolas" w:hAnsi="Consolas" w:cs="Consolas"/>
+          <w:color w:val="008000"/>
+          <w:sz w:val="19"/>
+          <w:szCs w:val="19"/>
+          <w:highlight w:val="white"/>
+        </w:rPr>
+        <w:t xml:space="preserve">/* bool create persistent cookie - </w:t>
+      </w:r>
+    </w:p>
+    <w:p>
+      <w:pPr>
+        <w:spacing w:after="160" w:line="240" w:lineRule="auto"/>
+        <w:rPr>
+          <w:rFonts w:ascii="Consolas" w:hAnsi="Consolas" w:cs="Consolas"/>
+          <w:color w:val="008000"/>
+          <w:sz w:val="19"/>
+          <w:szCs w:val="19"/>
+        </w:rPr>
+      </w:pPr>
+      <w:r>
+        <w:rPr>
+          <w:rFonts w:ascii="Consolas" w:hAnsi="Consolas" w:cs="Consolas"/>
+          <w:color w:val="008000"/>
+          <w:sz w:val="19"/>
+          <w:szCs w:val="19"/>
+          <w:highlight w:val="white"/>
+        </w:rPr>
+        <w:t xml:space="preserve">                                                                                       * False meaning no cookie stored, true to set persistent cookie */</w:t>
+      </w:r>
+    </w:p>
+    <w:p>
+      <w:pPr>
+        <w:spacing w:after="160" w:line="240" w:lineRule="auto"/>
+      </w:pPr>
+      <w:r>
+        <w:t>If the cookie is present, then ASP.Net assumes the user is authenticated and processes the request.</w:t>
+      </w:r>
+    </w:p>
+    <w:p>
+      <w:pPr>
+        <w:spacing w:after="160" w:line="240" w:lineRule="auto"/>
+      </w:pPr>
+      <w:r>
+        <w:t>Otherwise, redirects to the loginUrl are set in the Web.Config to collect the credentials of the user.</w:t>
+      </w:r>
+    </w:p>
+    <w:p>
+      <w:pPr>
+        <w:spacing w:after="160" w:line="240" w:lineRule="auto"/>
+        <w:rPr>
+          <w:b/>
+        </w:rPr>
+      </w:pPr>
+      <w:r>
+        <w:t xml:space="preserve">Once the authenticated, the user will be redirected to the </w:t>
+      </w:r>
+      <w:r>
+        <w:rPr>
+          <w:b/>
+        </w:rPr>
+        <w:t>defaultUrl</w:t>
+      </w:r>
+      <w:r>
+        <w:rPr>
+          <w:b/>
+        </w:rPr>
+        <w:t>.</w:t>
+      </w:r>
+    </w:p>
+    <w:p>
+      <w:pPr>
+        <w:spacing w:after="160" w:line="240" w:lineRule="auto"/>
+      </w:pPr>
+      <w:r>
+        <w:t xml:space="preserve">You can </w:t>
+      </w:r>
+      <w:r>
+        <w:t xml:space="preserve">set timeout property to timeout the persistent cookie life in the </w:t>
+      </w:r>
+      <w:r>
+        <w:t>client’s</w:t>
+      </w:r>
+      <w:r>
+        <w:t xml:space="preserve"> machine in minutes. </w:t>
+      </w:r>
+    </w:p>
+    <w:p>
+      <w:pPr>
+        <w:spacing w:after="160" w:line="240" w:lineRule="auto"/>
+      </w:pPr>
+      <w:r>
+        <w:t>Default is 30 mins.</w:t>
+      </w:r>
+      <w:r>
+        <w:t xml:space="preserve"> And Protection attribute to </w:t>
+      </w:r>
+      <w:r>
+        <w:t>“</w:t>
+      </w:r>
+      <w:r>
+        <w:rPr>
+          <w:b/>
+        </w:rPr>
+        <w:t>All</w:t>
+      </w:r>
+      <w:r>
+        <w:t>”</w:t>
+      </w:r>
+      <w:r>
+        <w:t xml:space="preserve"> is recommended so that the credentials will be encrypted and validated.</w:t>
+      </w:r>
+    </w:p>
+    <w:p>
+      <w:pPr>
+        <w:spacing w:after="160" w:line="240" w:lineRule="auto"/>
+      </w:pPr>
+      <w:r>
+        <w:t>Sample Configuration setup:</w:t>
+      </w:r>
+    </w:p>
+    <w:tbl>
+      <w:tblPr>
+        <w:tblStyle w:val="TableGrid"/>
+        <w:tblW w:w="0" w:type="auto"/>
+        <w:tblBorders>
+          <w:insideH w:val="none" w:sz="0" w:space="0" w:color="auto"/>
+          <w:insideV w:val="none" w:sz="0" w:space="0" w:color="auto"/>
+        </w:tblBorders>
+        <w:tblLook w:val="04A0" w:firstRow="1" w:lastRow="0" w:firstColumn="1" w:lastColumn="0" w:noHBand="0" w:noVBand="1"/>
+      </w:tblPr>
+      <w:tblGrid>
+        <w:gridCol w:w="9216"/>
+      </w:tblGrid>
+      <w:tr>
+        <w:tc>
+          <w:tcPr>
+            <w:tcW w:w="9216" w:type="dxa"/>
+          </w:tcPr>
+          <w:p>
+            <w:pPr>
+              <w:autoSpaceDE w:val="0"/>
+              <w:autoSpaceDN w:val="0"/>
+              <w:adjustRightInd w:val="0"/>
+              <w:rPr>
+                <w:rFonts w:ascii="Consolas" w:hAnsi="Consolas" w:cs="Consolas"/>
+                <w:color w:val="000000"/>
+                <w:sz w:val="19"/>
+                <w:szCs w:val="19"/>
+                <w:highlight w:val="white"/>
+              </w:rPr>
+            </w:pPr>
+            <w:r>
+              <w:rPr>
+                <w:rFonts w:ascii="Consolas" w:hAnsi="Consolas" w:cs="Consolas"/>
+                <w:color w:val="0000FF"/>
+                <w:sz w:val="19"/>
+                <w:szCs w:val="19"/>
+                <w:highlight w:val="white"/>
+              </w:rPr>
+              <w:t>&lt;</w:t>
+            </w:r>
+            <w:r>
+              <w:rPr>
+                <w:rFonts w:ascii="Consolas" w:hAnsi="Consolas" w:cs="Consolas"/>
+                <w:color w:val="A31515"/>
+                <w:sz w:val="19"/>
+                <w:szCs w:val="19"/>
+                <w:highlight w:val="white"/>
+              </w:rPr>
+              <w:t>authentication</w:t>
+            </w:r>
+            <w:r>
+              <w:rPr>
+                <w:rFonts w:ascii="Consolas" w:hAnsi="Consolas" w:cs="Consolas"/>
+                <w:color w:val="0000FF"/>
+                <w:sz w:val="19"/>
+                <w:szCs w:val="19"/>
+                <w:highlight w:val="white"/>
+              </w:rPr>
+              <w:t xml:space="preserve"> </w:t>
+            </w:r>
+            <w:r>
+              <w:rPr>
+                <w:rFonts w:ascii="Consolas" w:hAnsi="Consolas" w:cs="Consolas"/>
+                <w:color w:val="FF0000"/>
+                <w:sz w:val="19"/>
+                <w:szCs w:val="19"/>
+                <w:highlight w:val="white"/>
+              </w:rPr>
+              <w:t>mode</w:t>
+            </w:r>
+            <w:r>
+              <w:rPr>
+                <w:rFonts w:ascii="Consolas" w:hAnsi="Consolas" w:cs="Consolas"/>
+                <w:color w:val="0000FF"/>
+                <w:sz w:val="19"/>
+                <w:szCs w:val="19"/>
+                <w:highlight w:val="white"/>
+              </w:rPr>
+              <w:t>=</w:t>
+            </w:r>
+            <w:r>
+              <w:rPr>
+                <w:rFonts w:ascii="Consolas" w:hAnsi="Consolas" w:cs="Consolas"/>
+                <w:color w:val="000000"/>
+                <w:sz w:val="19"/>
+                <w:szCs w:val="19"/>
+                <w:highlight w:val="white"/>
+              </w:rPr>
+              <w:t>"</w:t>
+            </w:r>
+            <w:r>
+              <w:rPr>
+                <w:rFonts w:ascii="Consolas" w:hAnsi="Consolas" w:cs="Consolas"/>
+                <w:color w:val="0000FF"/>
+                <w:sz w:val="19"/>
+                <w:szCs w:val="19"/>
+                <w:highlight w:val="white"/>
+              </w:rPr>
+              <w:t>Forms</w:t>
+            </w:r>
+            <w:r>
+              <w:rPr>
+                <w:rFonts w:ascii="Consolas" w:hAnsi="Consolas" w:cs="Consolas"/>
+                <w:color w:val="000000"/>
+                <w:sz w:val="19"/>
+                <w:szCs w:val="19"/>
+                <w:highlight w:val="white"/>
+              </w:rPr>
+              <w:t>"</w:t>
+            </w:r>
+            <w:r>
+              <w:rPr>
+                <w:rFonts w:ascii="Consolas" w:hAnsi="Consolas" w:cs="Consolas"/>
+                <w:color w:val="0000FF"/>
+                <w:sz w:val="19"/>
+                <w:szCs w:val="19"/>
+                <w:highlight w:val="white"/>
+              </w:rPr>
+              <w:t>&gt;</w:t>
+            </w:r>
+          </w:p>
+        </w:tc>
+      </w:tr>
+      <w:tr>
+        <w:tc>
+          <w:tcPr>
+            <w:tcW w:w="9216" w:type="dxa"/>
+          </w:tcPr>
+          <w:p>
+            <w:pPr>
+              <w:autoSpaceDE w:val="0"/>
+              <w:autoSpaceDN w:val="0"/>
+              <w:adjustRightInd w:val="0"/>
+              <w:rPr>
+                <w:rFonts w:ascii="Consolas" w:hAnsi="Consolas" w:cs="Consolas"/>
+                <w:color w:val="000000"/>
+                <w:sz w:val="19"/>
+                <w:szCs w:val="19"/>
+                <w:highlight w:val="white"/>
+              </w:rPr>
+            </w:pPr>
+            <w:r>
+              <w:rPr>
+                <w:rFonts w:ascii="Consolas" w:hAnsi="Consolas" w:cs="Consolas"/>
+                <w:color w:val="0000FF"/>
+                <w:sz w:val="19"/>
+                <w:szCs w:val="19"/>
+                <w:highlight w:val="white"/>
+              </w:rPr>
+              <w:t xml:space="preserve">    &lt;</w:t>
+            </w:r>
+            <w:r>
+              <w:rPr>
+                <w:rFonts w:ascii="Consolas" w:hAnsi="Consolas" w:cs="Consolas"/>
+                <w:color w:val="A31515"/>
+                <w:sz w:val="19"/>
+                <w:szCs w:val="19"/>
+                <w:highlight w:val="white"/>
+              </w:rPr>
+              <w:t>forms</w:t>
+            </w:r>
+            <w:r>
+              <w:rPr>
+                <w:rFonts w:ascii="Consolas" w:hAnsi="Consolas" w:cs="Consolas"/>
+                <w:color w:val="0000FF"/>
+                <w:sz w:val="19"/>
+                <w:szCs w:val="19"/>
+                <w:highlight w:val="white"/>
+              </w:rPr>
+              <w:t xml:space="preserve"> </w:t>
+            </w:r>
+            <w:r>
+              <w:rPr>
+                <w:rFonts w:ascii="Consolas" w:hAnsi="Consolas" w:cs="Consolas"/>
+                <w:color w:val="FF0000"/>
+                <w:sz w:val="19"/>
+                <w:szCs w:val="19"/>
+                <w:highlight w:val="white"/>
+              </w:rPr>
+              <w:t>loginUrl</w:t>
+            </w:r>
+            <w:r>
+              <w:rPr>
+                <w:rFonts w:ascii="Consolas" w:hAnsi="Consolas" w:cs="Consolas"/>
+                <w:color w:val="0000FF"/>
+                <w:sz w:val="19"/>
+                <w:szCs w:val="19"/>
+                <w:highlight w:val="white"/>
+              </w:rPr>
+              <w:t>=</w:t>
+            </w:r>
+            <w:r>
+              <w:rPr>
+                <w:rFonts w:ascii="Consolas" w:hAnsi="Consolas" w:cs="Consolas"/>
+                <w:color w:val="000000"/>
+                <w:sz w:val="19"/>
+                <w:szCs w:val="19"/>
+                <w:highlight w:val="white"/>
+              </w:rPr>
+              <w:t>"</w:t>
+            </w:r>
+            <w:r>
+              <w:rPr>
+                <w:rFonts w:ascii="Consolas" w:hAnsi="Consolas" w:cs="Consolas"/>
+                <w:color w:val="0000FF"/>
+                <w:sz w:val="19"/>
+                <w:szCs w:val="19"/>
+                <w:highlight w:val="white"/>
+              </w:rPr>
+              <w:t>/Login/index</w:t>
+            </w:r>
+            <w:r>
+              <w:rPr>
+                <w:rFonts w:ascii="Consolas" w:hAnsi="Consolas" w:cs="Consolas"/>
+                <w:color w:val="000000"/>
+                <w:sz w:val="19"/>
+                <w:szCs w:val="19"/>
+                <w:highlight w:val="white"/>
+              </w:rPr>
+              <w:t>"</w:t>
+            </w:r>
+            <w:r>
+              <w:rPr>
+                <w:rFonts w:ascii="Consolas" w:hAnsi="Consolas" w:cs="Consolas"/>
+                <w:color w:val="0000FF"/>
+                <w:sz w:val="19"/>
+                <w:szCs w:val="19"/>
+                <w:highlight w:val="white"/>
+              </w:rPr>
+              <w:t xml:space="preserve"> </w:t>
+            </w:r>
+            <w:r>
+              <w:rPr>
+                <w:rFonts w:ascii="Consolas" w:hAnsi="Consolas" w:cs="Consolas"/>
+                <w:color w:val="FF0000"/>
+                <w:sz w:val="19"/>
+                <w:szCs w:val="19"/>
+                <w:highlight w:val="white"/>
+              </w:rPr>
+              <w:t>defaultUrl</w:t>
+            </w:r>
+            <w:r>
+              <w:rPr>
+                <w:rFonts w:ascii="Consolas" w:hAnsi="Consolas" w:cs="Consolas"/>
+                <w:color w:val="0000FF"/>
+                <w:sz w:val="19"/>
+                <w:szCs w:val="19"/>
+                <w:highlight w:val="white"/>
+              </w:rPr>
+              <w:t>=</w:t>
+            </w:r>
+            <w:r>
+              <w:rPr>
+                <w:rFonts w:ascii="Consolas" w:hAnsi="Consolas" w:cs="Consolas"/>
+                <w:color w:val="000000"/>
+                <w:sz w:val="19"/>
+                <w:szCs w:val="19"/>
+                <w:highlight w:val="white"/>
+              </w:rPr>
+              <w:t>"</w:t>
+            </w:r>
+            <w:r>
+              <w:rPr>
+                <w:rFonts w:ascii="Consolas" w:hAnsi="Consolas" w:cs="Consolas"/>
+                <w:color w:val="0000FF"/>
+                <w:sz w:val="19"/>
+                <w:szCs w:val="19"/>
+                <w:highlight w:val="white"/>
+              </w:rPr>
+              <w:t>/Home/index/</w:t>
+            </w:r>
+            <w:r>
+              <w:rPr>
+                <w:rFonts w:ascii="Consolas" w:hAnsi="Consolas" w:cs="Consolas"/>
+                <w:color w:val="000000"/>
+                <w:sz w:val="19"/>
+                <w:szCs w:val="19"/>
+                <w:highlight w:val="white"/>
+              </w:rPr>
+              <w:t>"</w:t>
+            </w:r>
+            <w:r>
+              <w:rPr>
+                <w:rFonts w:ascii="Consolas" w:hAnsi="Consolas" w:cs="Consolas"/>
+                <w:color w:val="0000FF"/>
+                <w:sz w:val="19"/>
+                <w:szCs w:val="19"/>
+                <w:highlight w:val="white"/>
+              </w:rPr>
+              <w:t>&gt;</w:t>
+            </w:r>
+          </w:p>
+        </w:tc>
+      </w:tr>
+      <w:tr>
+        <w:tc>
+          <w:tcPr>
+            <w:tcW w:w="9216" w:type="dxa"/>
+          </w:tcPr>
+          <w:p>
+            <w:pPr>
+              <w:autoSpaceDE w:val="0"/>
+              <w:autoSpaceDN w:val="0"/>
+              <w:adjustRightInd w:val="0"/>
+              <w:rPr>
+                <w:rFonts w:ascii="Consolas" w:hAnsi="Consolas" w:cs="Consolas"/>
+                <w:color w:val="000000"/>
+                <w:sz w:val="19"/>
+                <w:szCs w:val="19"/>
+                <w:highlight w:val="white"/>
+              </w:rPr>
+            </w:pPr>
+            <w:r>
+              <w:rPr>
+                <w:rFonts w:ascii="Consolas" w:hAnsi="Consolas" w:cs="Consolas"/>
+                <w:color w:val="0000FF"/>
+                <w:sz w:val="19"/>
+                <w:szCs w:val="19"/>
+                <w:highlight w:val="white"/>
+              </w:rPr>
+              <w:t xml:space="preserve">      &lt;</w:t>
+            </w:r>
+            <w:r>
+              <w:rPr>
+                <w:rFonts w:ascii="Consolas" w:hAnsi="Consolas" w:cs="Consolas"/>
+                <w:color w:val="A31515"/>
+                <w:sz w:val="19"/>
+                <w:szCs w:val="19"/>
+                <w:highlight w:val="white"/>
+              </w:rPr>
+              <w:t>credentials</w:t>
+            </w:r>
+            <w:r>
+              <w:rPr>
+                <w:rFonts w:ascii="Consolas" w:hAnsi="Consolas" w:cs="Consolas"/>
+                <w:color w:val="0000FF"/>
+                <w:sz w:val="19"/>
+                <w:szCs w:val="19"/>
+                <w:highlight w:val="white"/>
+              </w:rPr>
+              <w:t xml:space="preserve"> </w:t>
+            </w:r>
+            <w:proofErr w:type="spellStart"/>
+            <w:r>
+              <w:rPr>
+                <w:rFonts w:ascii="Consolas" w:hAnsi="Consolas" w:cs="Consolas"/>
+                <w:color w:val="FF0000"/>
+                <w:sz w:val="19"/>
+                <w:szCs w:val="19"/>
+                <w:highlight w:val="white"/>
+              </w:rPr>
+              <w:t>passwordFormat</w:t>
+            </w:r>
+            <w:proofErr w:type="spellEnd"/>
+            <w:r>
+              <w:rPr>
+                <w:rFonts w:ascii="Consolas" w:hAnsi="Consolas" w:cs="Consolas"/>
+                <w:color w:val="0000FF"/>
+                <w:sz w:val="19"/>
+                <w:szCs w:val="19"/>
+                <w:highlight w:val="white"/>
+              </w:rPr>
+              <w:t>=</w:t>
+            </w:r>
+            <w:r>
+              <w:rPr>
+                <w:rFonts w:ascii="Consolas" w:hAnsi="Consolas" w:cs="Consolas"/>
+                <w:color w:val="000000"/>
+                <w:sz w:val="19"/>
+                <w:szCs w:val="19"/>
+                <w:highlight w:val="white"/>
+              </w:rPr>
+              <w:t>"</w:t>
+            </w:r>
+            <w:r>
+              <w:rPr>
+                <w:rFonts w:ascii="Consolas" w:hAnsi="Consolas" w:cs="Consolas"/>
+                <w:color w:val="0000FF"/>
+                <w:sz w:val="19"/>
+                <w:szCs w:val="19"/>
+                <w:highlight w:val="white"/>
+              </w:rPr>
+              <w:t>Clear</w:t>
+            </w:r>
+            <w:r>
+              <w:rPr>
+                <w:rFonts w:ascii="Consolas" w:hAnsi="Consolas" w:cs="Consolas"/>
+                <w:color w:val="000000"/>
+                <w:sz w:val="19"/>
+                <w:szCs w:val="19"/>
+                <w:highlight w:val="white"/>
+              </w:rPr>
+              <w:t>"</w:t>
+            </w:r>
+            <w:r>
+              <w:rPr>
+                <w:rFonts w:ascii="Consolas" w:hAnsi="Consolas" w:cs="Consolas"/>
+                <w:color w:val="0000FF"/>
+                <w:sz w:val="19"/>
+                <w:szCs w:val="19"/>
+                <w:highlight w:val="white"/>
+              </w:rPr>
+              <w:t>&gt;</w:t>
+            </w:r>
+          </w:p>
+        </w:tc>
+      </w:tr>
+      <w:tr>
+        <w:tc>
+          <w:tcPr>
+            <w:tcW w:w="9216" w:type="dxa"/>
+          </w:tcPr>
+          <w:p>
+            <w:pPr>
+              <w:autoSpaceDE w:val="0"/>
+              <w:autoSpaceDN w:val="0"/>
+              <w:adjustRightInd w:val="0"/>
+              <w:rPr>
+                <w:rFonts w:ascii="Consolas" w:hAnsi="Consolas" w:cs="Consolas"/>
+                <w:color w:val="000000"/>
+                <w:sz w:val="19"/>
+                <w:szCs w:val="19"/>
+                <w:highlight w:val="white"/>
+              </w:rPr>
+            </w:pPr>
+            <w:r>
+              <w:rPr>
+                <w:rFonts w:ascii="Consolas" w:hAnsi="Consolas" w:cs="Consolas"/>
+                <w:color w:val="0000FF"/>
+                <w:sz w:val="19"/>
+                <w:szCs w:val="19"/>
+                <w:highlight w:val="white"/>
+              </w:rPr>
+              <w:t xml:space="preserve">        &lt;</w:t>
+            </w:r>
+            <w:r>
+              <w:rPr>
+                <w:rFonts w:ascii="Consolas" w:hAnsi="Consolas" w:cs="Consolas"/>
+                <w:color w:val="A31515"/>
+                <w:sz w:val="19"/>
+                <w:szCs w:val="19"/>
+                <w:highlight w:val="white"/>
+              </w:rPr>
+              <w:t>user</w:t>
+            </w:r>
+            <w:r>
+              <w:rPr>
+                <w:rFonts w:ascii="Consolas" w:hAnsi="Consolas" w:cs="Consolas"/>
+                <w:color w:val="0000FF"/>
+                <w:sz w:val="19"/>
+                <w:szCs w:val="19"/>
+                <w:highlight w:val="white"/>
+              </w:rPr>
+              <w:t xml:space="preserve"> </w:t>
+            </w:r>
+            <w:r>
+              <w:rPr>
+                <w:rFonts w:ascii="Consolas" w:hAnsi="Consolas" w:cs="Consolas"/>
+                <w:color w:val="FF0000"/>
+                <w:sz w:val="19"/>
+                <w:szCs w:val="19"/>
+                <w:highlight w:val="white"/>
+              </w:rPr>
+              <w:t>name</w:t>
+            </w:r>
+            <w:r>
+              <w:rPr>
+                <w:rFonts w:ascii="Consolas" w:hAnsi="Consolas" w:cs="Consolas"/>
+                <w:color w:val="0000FF"/>
+                <w:sz w:val="19"/>
+                <w:szCs w:val="19"/>
+                <w:highlight w:val="white"/>
+              </w:rPr>
+              <w:t>=</w:t>
+            </w:r>
+            <w:r>
+              <w:rPr>
+                <w:rFonts w:ascii="Consolas" w:hAnsi="Consolas" w:cs="Consolas"/>
+                <w:color w:val="000000"/>
+                <w:sz w:val="19"/>
+                <w:szCs w:val="19"/>
+                <w:highlight w:val="white"/>
+              </w:rPr>
+              <w:t>"</w:t>
+            </w:r>
+            <w:proofErr w:type="spellStart"/>
+            <w:r>
+              <w:rPr>
+                <w:rFonts w:ascii="Consolas" w:hAnsi="Consolas" w:cs="Consolas"/>
+                <w:color w:val="0000FF"/>
+                <w:sz w:val="19"/>
+                <w:szCs w:val="19"/>
+                <w:highlight w:val="white"/>
+              </w:rPr>
+              <w:t>GowthamanJegan</w:t>
+            </w:r>
+            <w:proofErr w:type="spellEnd"/>
+            <w:r>
+              <w:rPr>
+                <w:rFonts w:ascii="Consolas" w:hAnsi="Consolas" w:cs="Consolas"/>
+                <w:color w:val="000000"/>
+                <w:sz w:val="19"/>
+                <w:szCs w:val="19"/>
+                <w:highlight w:val="white"/>
+              </w:rPr>
+              <w:t>"</w:t>
+            </w:r>
+            <w:r>
+              <w:rPr>
+                <w:rFonts w:ascii="Consolas" w:hAnsi="Consolas" w:cs="Consolas"/>
+                <w:color w:val="0000FF"/>
+                <w:sz w:val="19"/>
+                <w:szCs w:val="19"/>
+                <w:highlight w:val="white"/>
+              </w:rPr>
+              <w:t xml:space="preserve"> </w:t>
+            </w:r>
+            <w:r>
+              <w:rPr>
+                <w:rFonts w:ascii="Consolas" w:hAnsi="Consolas" w:cs="Consolas"/>
+                <w:color w:val="FF0000"/>
+                <w:sz w:val="19"/>
+                <w:szCs w:val="19"/>
+                <w:highlight w:val="white"/>
+              </w:rPr>
+              <w:t>password</w:t>
+            </w:r>
+            <w:r>
+              <w:rPr>
+                <w:rFonts w:ascii="Consolas" w:hAnsi="Consolas" w:cs="Consolas"/>
+                <w:color w:val="0000FF"/>
+                <w:sz w:val="19"/>
+                <w:szCs w:val="19"/>
+                <w:highlight w:val="white"/>
+              </w:rPr>
+              <w:t>=</w:t>
+            </w:r>
+            <w:r>
+              <w:rPr>
+                <w:rFonts w:ascii="Consolas" w:hAnsi="Consolas" w:cs="Consolas"/>
+                <w:color w:val="000000"/>
+                <w:sz w:val="19"/>
+                <w:szCs w:val="19"/>
+                <w:highlight w:val="white"/>
+              </w:rPr>
+              <w:t>"</w:t>
+            </w:r>
+            <w:proofErr w:type="spellStart"/>
+            <w:r>
+              <w:rPr>
+                <w:rFonts w:ascii="Consolas" w:hAnsi="Consolas" w:cs="Consolas"/>
+                <w:color w:val="0000FF"/>
+                <w:sz w:val="19"/>
+                <w:szCs w:val="19"/>
+                <w:highlight w:val="white"/>
+              </w:rPr>
+              <w:t>GowthamJegan</w:t>
+            </w:r>
+            <w:proofErr w:type="spellEnd"/>
+            <w:r>
+              <w:rPr>
+                <w:rFonts w:ascii="Consolas" w:hAnsi="Consolas" w:cs="Consolas"/>
+                <w:color w:val="000000"/>
+                <w:sz w:val="19"/>
+                <w:szCs w:val="19"/>
+                <w:highlight w:val="white"/>
+              </w:rPr>
+              <w:t>"</w:t>
+            </w:r>
+            <w:r>
+              <w:rPr>
+                <w:rFonts w:ascii="Consolas" w:hAnsi="Consolas" w:cs="Consolas"/>
+                <w:color w:val="0000FF"/>
+                <w:sz w:val="19"/>
+                <w:szCs w:val="19"/>
+                <w:highlight w:val="white"/>
+              </w:rPr>
+              <w:t>&gt;&lt;/</w:t>
+            </w:r>
+            <w:r>
+              <w:rPr>
+                <w:rFonts w:ascii="Consolas" w:hAnsi="Consolas" w:cs="Consolas"/>
+                <w:color w:val="A31515"/>
+                <w:sz w:val="19"/>
+                <w:szCs w:val="19"/>
+                <w:highlight w:val="white"/>
+              </w:rPr>
+              <w:t>user</w:t>
+            </w:r>
+            <w:r>
+              <w:rPr>
+                <w:rFonts w:ascii="Consolas" w:hAnsi="Consolas" w:cs="Consolas"/>
+                <w:color w:val="0000FF"/>
+                <w:sz w:val="19"/>
+                <w:szCs w:val="19"/>
+                <w:highlight w:val="white"/>
+              </w:rPr>
+              <w:t>&gt;</w:t>
+            </w:r>
+          </w:p>
+        </w:tc>
+      </w:tr>
+      <w:tr>
+        <w:tc>
+          <w:tcPr>
+            <w:tcW w:w="9216" w:type="dxa"/>
+          </w:tcPr>
+          <w:p>
+            <w:pPr>
+              <w:autoSpaceDE w:val="0"/>
+              <w:autoSpaceDN w:val="0"/>
+              <w:adjustRightInd w:val="0"/>
+              <w:rPr>
+                <w:rFonts w:ascii="Consolas" w:hAnsi="Consolas" w:cs="Consolas"/>
+                <w:color w:val="000000"/>
+                <w:sz w:val="19"/>
+                <w:szCs w:val="19"/>
+                <w:highlight w:val="white"/>
+              </w:rPr>
+            </w:pPr>
+            <w:r>
+              <w:rPr>
+                <w:rFonts w:ascii="Consolas" w:hAnsi="Consolas" w:cs="Consolas"/>
+                <w:color w:val="0000FF"/>
+                <w:sz w:val="19"/>
+                <w:szCs w:val="19"/>
+                <w:highlight w:val="white"/>
+              </w:rPr>
+              <w:t xml:space="preserve">        &lt;</w:t>
+            </w:r>
+            <w:r>
+              <w:rPr>
+                <w:rFonts w:ascii="Consolas" w:hAnsi="Consolas" w:cs="Consolas"/>
+                <w:color w:val="A31515"/>
+                <w:sz w:val="19"/>
+                <w:szCs w:val="19"/>
+                <w:highlight w:val="white"/>
+              </w:rPr>
+              <w:t>user</w:t>
+            </w:r>
+            <w:r>
+              <w:rPr>
+                <w:rFonts w:ascii="Consolas" w:hAnsi="Consolas" w:cs="Consolas"/>
+                <w:color w:val="0000FF"/>
+                <w:sz w:val="19"/>
+                <w:szCs w:val="19"/>
+                <w:highlight w:val="white"/>
+              </w:rPr>
+              <w:t xml:space="preserve"> </w:t>
+            </w:r>
+            <w:r>
+              <w:rPr>
+                <w:rFonts w:ascii="Consolas" w:hAnsi="Consolas" w:cs="Consolas"/>
+                <w:color w:val="FF0000"/>
+                <w:sz w:val="19"/>
+                <w:szCs w:val="19"/>
+                <w:highlight w:val="white"/>
+              </w:rPr>
+              <w:t>name</w:t>
+            </w:r>
+            <w:r>
+              <w:rPr>
+                <w:rFonts w:ascii="Consolas" w:hAnsi="Consolas" w:cs="Consolas"/>
+                <w:color w:val="0000FF"/>
+                <w:sz w:val="19"/>
+                <w:szCs w:val="19"/>
+                <w:highlight w:val="white"/>
+              </w:rPr>
+              <w:t>=</w:t>
+            </w:r>
+            <w:r>
+              <w:rPr>
+                <w:rFonts w:ascii="Consolas" w:hAnsi="Consolas" w:cs="Consolas"/>
+                <w:color w:val="000000"/>
+                <w:sz w:val="19"/>
+                <w:szCs w:val="19"/>
+                <w:highlight w:val="white"/>
+              </w:rPr>
+              <w:t>"</w:t>
+            </w:r>
+            <w:r>
+              <w:rPr>
+                <w:rFonts w:ascii="Consolas" w:hAnsi="Consolas" w:cs="Consolas"/>
+                <w:color w:val="0000FF"/>
+                <w:sz w:val="19"/>
+                <w:szCs w:val="19"/>
+                <w:highlight w:val="white"/>
+              </w:rPr>
+              <w:t>Gowthambe91</w:t>
+            </w:r>
+            <w:r>
+              <w:rPr>
+                <w:rFonts w:ascii="Consolas" w:hAnsi="Consolas" w:cs="Consolas"/>
+                <w:color w:val="000000"/>
+                <w:sz w:val="19"/>
+                <w:szCs w:val="19"/>
+                <w:highlight w:val="white"/>
+              </w:rPr>
+              <w:t>"</w:t>
+            </w:r>
+            <w:r>
+              <w:rPr>
+                <w:rFonts w:ascii="Consolas" w:hAnsi="Consolas" w:cs="Consolas"/>
+                <w:color w:val="0000FF"/>
+                <w:sz w:val="19"/>
+                <w:szCs w:val="19"/>
+                <w:highlight w:val="white"/>
+              </w:rPr>
+              <w:t xml:space="preserve"> </w:t>
+            </w:r>
+            <w:r>
+              <w:rPr>
+                <w:rFonts w:ascii="Consolas" w:hAnsi="Consolas" w:cs="Consolas"/>
+                <w:color w:val="FF0000"/>
+                <w:sz w:val="19"/>
+                <w:szCs w:val="19"/>
+                <w:highlight w:val="white"/>
+              </w:rPr>
+              <w:t>password</w:t>
+            </w:r>
+            <w:r>
+              <w:rPr>
+                <w:rFonts w:ascii="Consolas" w:hAnsi="Consolas" w:cs="Consolas"/>
+                <w:color w:val="0000FF"/>
+                <w:sz w:val="19"/>
+                <w:szCs w:val="19"/>
+                <w:highlight w:val="white"/>
+              </w:rPr>
+              <w:t>=</w:t>
+            </w:r>
+            <w:r>
+              <w:rPr>
+                <w:rFonts w:ascii="Consolas" w:hAnsi="Consolas" w:cs="Consolas"/>
+                <w:color w:val="000000"/>
+                <w:sz w:val="19"/>
+                <w:szCs w:val="19"/>
+                <w:highlight w:val="white"/>
+              </w:rPr>
+              <w:t>"</w:t>
+            </w:r>
+            <w:r>
+              <w:rPr>
+                <w:rFonts w:ascii="Consolas" w:hAnsi="Consolas" w:cs="Consolas"/>
+                <w:color w:val="0000FF"/>
+                <w:sz w:val="19"/>
+                <w:szCs w:val="19"/>
+                <w:highlight w:val="white"/>
+              </w:rPr>
+              <w:t>12345</w:t>
+            </w:r>
+            <w:r>
+              <w:rPr>
+                <w:rFonts w:ascii="Consolas" w:hAnsi="Consolas" w:cs="Consolas"/>
+                <w:color w:val="000000"/>
+                <w:sz w:val="19"/>
+                <w:szCs w:val="19"/>
+                <w:highlight w:val="white"/>
+              </w:rPr>
+              <w:t>"</w:t>
+            </w:r>
+            <w:r>
+              <w:rPr>
+                <w:rFonts w:ascii="Consolas" w:hAnsi="Consolas" w:cs="Consolas"/>
+                <w:color w:val="0000FF"/>
+                <w:sz w:val="19"/>
+                <w:szCs w:val="19"/>
+                <w:highlight w:val="white"/>
+              </w:rPr>
+              <w:t>/&gt;</w:t>
+            </w:r>
+          </w:p>
+        </w:tc>
+      </w:tr>
+      <w:tr>
+        <w:tc>
+          <w:tcPr>
+            <w:tcW w:w="9216" w:type="dxa"/>
+          </w:tcPr>
+          <w:p>
+            <w:pPr>
+              <w:autoSpaceDE w:val="0"/>
+              <w:autoSpaceDN w:val="0"/>
+              <w:adjustRightInd w:val="0"/>
+              <w:rPr>
+                <w:rFonts w:ascii="Consolas" w:hAnsi="Consolas" w:cs="Consolas"/>
+                <w:color w:val="000000"/>
+                <w:sz w:val="19"/>
+                <w:szCs w:val="19"/>
+                <w:highlight w:val="white"/>
+              </w:rPr>
+            </w:pPr>
+            <w:r>
+              <w:rPr>
+                <w:rFonts w:ascii="Consolas" w:hAnsi="Consolas" w:cs="Consolas"/>
+                <w:color w:val="0000FF"/>
+                <w:sz w:val="19"/>
+                <w:szCs w:val="19"/>
+                <w:highlight w:val="white"/>
+              </w:rPr>
+              <w:t xml:space="preserve">        &lt;</w:t>
+            </w:r>
+            <w:r>
+              <w:rPr>
+                <w:rFonts w:ascii="Consolas" w:hAnsi="Consolas" w:cs="Consolas"/>
+                <w:color w:val="A31515"/>
+                <w:sz w:val="19"/>
+                <w:szCs w:val="19"/>
+                <w:highlight w:val="white"/>
+              </w:rPr>
+              <w:t>user</w:t>
+            </w:r>
+            <w:r>
+              <w:rPr>
+                <w:rFonts w:ascii="Consolas" w:hAnsi="Consolas" w:cs="Consolas"/>
+                <w:color w:val="0000FF"/>
+                <w:sz w:val="19"/>
+                <w:szCs w:val="19"/>
+                <w:highlight w:val="white"/>
+              </w:rPr>
+              <w:t xml:space="preserve"> </w:t>
+            </w:r>
+            <w:r>
+              <w:rPr>
+                <w:rFonts w:ascii="Consolas" w:hAnsi="Consolas" w:cs="Consolas"/>
+                <w:color w:val="FF0000"/>
+                <w:sz w:val="19"/>
+                <w:szCs w:val="19"/>
+                <w:highlight w:val="white"/>
+              </w:rPr>
+              <w:t>name</w:t>
+            </w:r>
+            <w:r>
+              <w:rPr>
+                <w:rFonts w:ascii="Consolas" w:hAnsi="Consolas" w:cs="Consolas"/>
+                <w:color w:val="0000FF"/>
+                <w:sz w:val="19"/>
+                <w:szCs w:val="19"/>
+                <w:highlight w:val="white"/>
+              </w:rPr>
+              <w:t>=</w:t>
+            </w:r>
+            <w:r>
+              <w:rPr>
+                <w:rFonts w:ascii="Consolas" w:hAnsi="Consolas" w:cs="Consolas"/>
+                <w:color w:val="000000"/>
+                <w:sz w:val="19"/>
+                <w:szCs w:val="19"/>
+                <w:highlight w:val="white"/>
+              </w:rPr>
+              <w:t>"</w:t>
+            </w:r>
+            <w:proofErr w:type="spellStart"/>
+            <w:r>
+              <w:rPr>
+                <w:rFonts w:ascii="Consolas" w:hAnsi="Consolas" w:cs="Consolas"/>
+                <w:color w:val="0000FF"/>
+                <w:sz w:val="19"/>
+                <w:szCs w:val="19"/>
+                <w:highlight w:val="white"/>
+              </w:rPr>
+              <w:t>Sangeetha</w:t>
+            </w:r>
+            <w:proofErr w:type="spellEnd"/>
+            <w:r>
+              <w:rPr>
+                <w:rFonts w:ascii="Consolas" w:hAnsi="Consolas" w:cs="Consolas"/>
+                <w:color w:val="000000"/>
+                <w:sz w:val="19"/>
+                <w:szCs w:val="19"/>
+                <w:highlight w:val="white"/>
+              </w:rPr>
+              <w:t>"</w:t>
+            </w:r>
+            <w:r>
+              <w:rPr>
+                <w:rFonts w:ascii="Consolas" w:hAnsi="Consolas" w:cs="Consolas"/>
+                <w:color w:val="0000FF"/>
+                <w:sz w:val="19"/>
+                <w:szCs w:val="19"/>
+                <w:highlight w:val="white"/>
+              </w:rPr>
+              <w:t xml:space="preserve"> </w:t>
+            </w:r>
+            <w:r>
+              <w:rPr>
+                <w:rFonts w:ascii="Consolas" w:hAnsi="Consolas" w:cs="Consolas"/>
+                <w:color w:val="FF0000"/>
+                <w:sz w:val="19"/>
+                <w:szCs w:val="19"/>
+                <w:highlight w:val="white"/>
+              </w:rPr>
+              <w:t>password</w:t>
+            </w:r>
+            <w:r>
+              <w:rPr>
+                <w:rFonts w:ascii="Consolas" w:hAnsi="Consolas" w:cs="Consolas"/>
+                <w:color w:val="0000FF"/>
+                <w:sz w:val="19"/>
+                <w:szCs w:val="19"/>
+                <w:highlight w:val="white"/>
+              </w:rPr>
+              <w:t>=</w:t>
+            </w:r>
+            <w:r>
+              <w:rPr>
+                <w:rFonts w:ascii="Consolas" w:hAnsi="Consolas" w:cs="Consolas"/>
+                <w:color w:val="000000"/>
+                <w:sz w:val="19"/>
+                <w:szCs w:val="19"/>
+                <w:highlight w:val="white"/>
+              </w:rPr>
+              <w:t>"</w:t>
+            </w:r>
+            <w:proofErr w:type="spellStart"/>
+            <w:r>
+              <w:rPr>
+                <w:rFonts w:ascii="Consolas" w:hAnsi="Consolas" w:cs="Consolas"/>
+                <w:color w:val="0000FF"/>
+                <w:sz w:val="19"/>
+                <w:szCs w:val="19"/>
+                <w:highlight w:val="white"/>
+              </w:rPr>
+              <w:t>sangeetha</w:t>
+            </w:r>
+            <w:proofErr w:type="spellEnd"/>
+            <w:r>
+              <w:rPr>
+                <w:rFonts w:ascii="Consolas" w:hAnsi="Consolas" w:cs="Consolas"/>
+                <w:color w:val="000000"/>
+                <w:sz w:val="19"/>
+                <w:szCs w:val="19"/>
+                <w:highlight w:val="white"/>
+              </w:rPr>
+              <w:t>"</w:t>
+            </w:r>
+            <w:r>
+              <w:rPr>
+                <w:rFonts w:ascii="Consolas" w:hAnsi="Consolas" w:cs="Consolas"/>
+                <w:color w:val="0000FF"/>
+                <w:sz w:val="19"/>
+                <w:szCs w:val="19"/>
+                <w:highlight w:val="white"/>
+              </w:rPr>
+              <w:t>/&gt;</w:t>
+            </w:r>
+          </w:p>
+        </w:tc>
+      </w:tr>
+      <w:tr>
+        <w:tc>
+          <w:tcPr>
+            <w:tcW w:w="9216" w:type="dxa"/>
+          </w:tcPr>
+          <w:p>
+            <w:pPr>
+              <w:autoSpaceDE w:val="0"/>
+              <w:autoSpaceDN w:val="0"/>
+              <w:adjustRightInd w:val="0"/>
+              <w:rPr>
+                <w:rFonts w:ascii="Consolas" w:hAnsi="Consolas" w:cs="Consolas"/>
+                <w:color w:val="000000"/>
+                <w:sz w:val="19"/>
+                <w:szCs w:val="19"/>
+                <w:highlight w:val="white"/>
+              </w:rPr>
+            </w:pPr>
+            <w:r>
+              <w:rPr>
+                <w:rFonts w:ascii="Consolas" w:hAnsi="Consolas" w:cs="Consolas"/>
+                <w:color w:val="0000FF"/>
+                <w:sz w:val="19"/>
+                <w:szCs w:val="19"/>
+                <w:highlight w:val="white"/>
+              </w:rPr>
+              <w:t xml:space="preserve">        &lt;</w:t>
+            </w:r>
+            <w:r>
+              <w:rPr>
+                <w:rFonts w:ascii="Consolas" w:hAnsi="Consolas" w:cs="Consolas"/>
+                <w:color w:val="A31515"/>
+                <w:sz w:val="19"/>
+                <w:szCs w:val="19"/>
+                <w:highlight w:val="white"/>
+              </w:rPr>
+              <w:t>user</w:t>
+            </w:r>
+            <w:r>
+              <w:rPr>
+                <w:rFonts w:ascii="Consolas" w:hAnsi="Consolas" w:cs="Consolas"/>
+                <w:color w:val="0000FF"/>
+                <w:sz w:val="19"/>
+                <w:szCs w:val="19"/>
+                <w:highlight w:val="white"/>
+              </w:rPr>
+              <w:t xml:space="preserve"> </w:t>
+            </w:r>
+            <w:r>
+              <w:rPr>
+                <w:rFonts w:ascii="Consolas" w:hAnsi="Consolas" w:cs="Consolas"/>
+                <w:color w:val="FF0000"/>
+                <w:sz w:val="19"/>
+                <w:szCs w:val="19"/>
+                <w:highlight w:val="white"/>
+              </w:rPr>
+              <w:t>name</w:t>
+            </w:r>
+            <w:r>
+              <w:rPr>
+                <w:rFonts w:ascii="Consolas" w:hAnsi="Consolas" w:cs="Consolas"/>
+                <w:color w:val="0000FF"/>
+                <w:sz w:val="19"/>
+                <w:szCs w:val="19"/>
+                <w:highlight w:val="white"/>
+              </w:rPr>
+              <w:t>=</w:t>
+            </w:r>
+            <w:r>
+              <w:rPr>
+                <w:rFonts w:ascii="Consolas" w:hAnsi="Consolas" w:cs="Consolas"/>
+                <w:color w:val="000000"/>
+                <w:sz w:val="19"/>
+                <w:szCs w:val="19"/>
+                <w:highlight w:val="white"/>
+              </w:rPr>
+              <w:t>"</w:t>
+            </w:r>
+            <w:r>
+              <w:rPr>
+                <w:rFonts w:ascii="Consolas" w:hAnsi="Consolas" w:cs="Consolas"/>
+                <w:color w:val="0000FF"/>
+                <w:sz w:val="19"/>
+                <w:szCs w:val="19"/>
+                <w:highlight w:val="white"/>
+              </w:rPr>
+              <w:t>Sangeetha123</w:t>
+            </w:r>
+            <w:r>
+              <w:rPr>
+                <w:rFonts w:ascii="Consolas" w:hAnsi="Consolas" w:cs="Consolas"/>
+                <w:color w:val="000000"/>
+                <w:sz w:val="19"/>
+                <w:szCs w:val="19"/>
+                <w:highlight w:val="white"/>
+              </w:rPr>
+              <w:t>"</w:t>
+            </w:r>
+            <w:r>
+              <w:rPr>
+                <w:rFonts w:ascii="Consolas" w:hAnsi="Consolas" w:cs="Consolas"/>
+                <w:color w:val="0000FF"/>
+                <w:sz w:val="19"/>
+                <w:szCs w:val="19"/>
+                <w:highlight w:val="white"/>
+              </w:rPr>
+              <w:t xml:space="preserve"> </w:t>
+            </w:r>
+            <w:r>
+              <w:rPr>
+                <w:rFonts w:ascii="Consolas" w:hAnsi="Consolas" w:cs="Consolas"/>
+                <w:color w:val="FF0000"/>
+                <w:sz w:val="19"/>
+                <w:szCs w:val="19"/>
+                <w:highlight w:val="white"/>
+              </w:rPr>
+              <w:t>password</w:t>
+            </w:r>
+            <w:r>
+              <w:rPr>
+                <w:rFonts w:ascii="Consolas" w:hAnsi="Consolas" w:cs="Consolas"/>
+                <w:color w:val="0000FF"/>
+                <w:sz w:val="19"/>
+                <w:szCs w:val="19"/>
+                <w:highlight w:val="white"/>
+              </w:rPr>
+              <w:t>=</w:t>
+            </w:r>
+            <w:r>
+              <w:rPr>
+                <w:rFonts w:ascii="Consolas" w:hAnsi="Consolas" w:cs="Consolas"/>
+                <w:color w:val="000000"/>
+                <w:sz w:val="19"/>
+                <w:szCs w:val="19"/>
+                <w:highlight w:val="white"/>
+              </w:rPr>
+              <w:t>"</w:t>
+            </w:r>
+            <w:r>
+              <w:rPr>
+                <w:rFonts w:ascii="Consolas" w:hAnsi="Consolas" w:cs="Consolas"/>
+                <w:color w:val="0000FF"/>
+                <w:sz w:val="19"/>
+                <w:szCs w:val="19"/>
+                <w:highlight w:val="white"/>
+              </w:rPr>
+              <w:t>12345</w:t>
+            </w:r>
+            <w:r>
+              <w:rPr>
+                <w:rFonts w:ascii="Consolas" w:hAnsi="Consolas" w:cs="Consolas"/>
+                <w:color w:val="000000"/>
+                <w:sz w:val="19"/>
+                <w:szCs w:val="19"/>
+                <w:highlight w:val="white"/>
+              </w:rPr>
+              <w:t>"</w:t>
+            </w:r>
+            <w:r>
+              <w:rPr>
+                <w:rFonts w:ascii="Consolas" w:hAnsi="Consolas" w:cs="Consolas"/>
+                <w:color w:val="0000FF"/>
+                <w:sz w:val="19"/>
+                <w:szCs w:val="19"/>
+                <w:highlight w:val="white"/>
+              </w:rPr>
+              <w:t>/&gt;</w:t>
+            </w:r>
+          </w:p>
+        </w:tc>
+      </w:tr>
+      <w:tr>
+        <w:tc>
+          <w:tcPr>
+            <w:tcW w:w="9216" w:type="dxa"/>
+          </w:tcPr>
+          <w:p>
+            <w:pPr>
+              <w:autoSpaceDE w:val="0"/>
+              <w:autoSpaceDN w:val="0"/>
+              <w:adjustRightInd w:val="0"/>
+              <w:rPr>
+                <w:rFonts w:ascii="Consolas" w:hAnsi="Consolas" w:cs="Consolas"/>
+                <w:color w:val="000000"/>
+                <w:sz w:val="19"/>
+                <w:szCs w:val="19"/>
+                <w:highlight w:val="white"/>
+              </w:rPr>
+            </w:pPr>
+            <w:r>
+              <w:rPr>
+                <w:rFonts w:ascii="Consolas" w:hAnsi="Consolas" w:cs="Consolas"/>
+                <w:color w:val="0000FF"/>
+                <w:sz w:val="19"/>
+                <w:szCs w:val="19"/>
+                <w:highlight w:val="white"/>
+              </w:rPr>
+              <w:t xml:space="preserve">      &lt;/</w:t>
+            </w:r>
+            <w:r>
+              <w:rPr>
+                <w:rFonts w:ascii="Consolas" w:hAnsi="Consolas" w:cs="Consolas"/>
+                <w:color w:val="A31515"/>
+                <w:sz w:val="19"/>
+                <w:szCs w:val="19"/>
+                <w:highlight w:val="white"/>
+              </w:rPr>
+              <w:t>credentials</w:t>
+            </w:r>
+            <w:r>
+              <w:rPr>
+                <w:rFonts w:ascii="Consolas" w:hAnsi="Consolas" w:cs="Consolas"/>
+                <w:color w:val="0000FF"/>
+                <w:sz w:val="19"/>
+                <w:szCs w:val="19"/>
+                <w:highlight w:val="white"/>
+              </w:rPr>
+              <w:t>&gt;</w:t>
+            </w:r>
+          </w:p>
+        </w:tc>
+      </w:tr>
+      <w:tr>
+        <w:tc>
+          <w:tcPr>
+            <w:tcW w:w="9216" w:type="dxa"/>
+          </w:tcPr>
+          <w:p>
+            <w:pPr>
+              <w:autoSpaceDE w:val="0"/>
+              <w:autoSpaceDN w:val="0"/>
+              <w:adjustRightInd w:val="0"/>
+              <w:rPr>
+                <w:rFonts w:ascii="Consolas" w:hAnsi="Consolas" w:cs="Consolas"/>
+                <w:color w:val="000000"/>
+                <w:sz w:val="19"/>
+                <w:szCs w:val="19"/>
+                <w:highlight w:val="white"/>
+              </w:rPr>
+            </w:pPr>
+            <w:r>
+              <w:rPr>
+                <w:rFonts w:ascii="Consolas" w:hAnsi="Consolas" w:cs="Consolas"/>
+                <w:color w:val="0000FF"/>
+                <w:sz w:val="19"/>
+                <w:szCs w:val="19"/>
+                <w:highlight w:val="white"/>
+              </w:rPr>
+              <w:t xml:space="preserve">    &lt;/</w:t>
+            </w:r>
+            <w:r>
+              <w:rPr>
+                <w:rFonts w:ascii="Consolas" w:hAnsi="Consolas" w:cs="Consolas"/>
+                <w:color w:val="A31515"/>
+                <w:sz w:val="19"/>
+                <w:szCs w:val="19"/>
+                <w:highlight w:val="white"/>
+              </w:rPr>
+              <w:t>forms</w:t>
+            </w:r>
+            <w:r>
+              <w:rPr>
+                <w:rFonts w:ascii="Consolas" w:hAnsi="Consolas" w:cs="Consolas"/>
+                <w:color w:val="0000FF"/>
+                <w:sz w:val="19"/>
+                <w:szCs w:val="19"/>
+                <w:highlight w:val="white"/>
+              </w:rPr>
+              <w:t>&gt;</w:t>
+            </w:r>
+          </w:p>
+        </w:tc>
+      </w:tr>
+      <w:tr>
+        <w:tc>
+          <w:tcPr>
+            <w:tcW w:w="9216" w:type="dxa"/>
+          </w:tcPr>
+          <w:p>
+            <w:pPr>
+              <w:spacing w:after="160"/>
+            </w:pPr>
+            <w:r>
+              <w:rPr>
+                <w:rFonts w:ascii="Consolas" w:hAnsi="Consolas" w:cs="Consolas"/>
+                <w:color w:val="0000FF"/>
+                <w:sz w:val="19"/>
+                <w:szCs w:val="19"/>
+                <w:highlight w:val="white"/>
+              </w:rPr>
+              <w:t xml:space="preserve">  &lt;/</w:t>
+            </w:r>
+            <w:r>
+              <w:rPr>
+                <w:rFonts w:ascii="Consolas" w:hAnsi="Consolas" w:cs="Consolas"/>
+                <w:color w:val="A31515"/>
+                <w:sz w:val="19"/>
+                <w:szCs w:val="19"/>
+                <w:highlight w:val="white"/>
+              </w:rPr>
+              <w:t>authentication</w:t>
+            </w:r>
+            <w:r>
+              <w:rPr>
+                <w:rFonts w:ascii="Consolas" w:hAnsi="Consolas" w:cs="Consolas"/>
+                <w:color w:val="0000FF"/>
+                <w:sz w:val="19"/>
+                <w:szCs w:val="19"/>
+                <w:highlight w:val="white"/>
+              </w:rPr>
+              <w:t>&gt;</w:t>
+            </w:r>
+          </w:p>
+        </w:tc>
+      </w:tr>
+    </w:tbl>
+    <w:p>
+      <w:pPr>
+        <w:spacing w:after="160" w:line="240" w:lineRule="auto"/>
+      </w:pPr>
+      <w:r>
+        <w:lastRenderedPageBreak/>
+        <w:t>----------------------</w:t>
+      </w:r>
+    </w:p>
+    <w:p>
+      <w:pPr>
+        <w:spacing w:after="160" w:line="240" w:lineRule="auto"/>
+      </w:pPr>
+      <w:hyperlink r:id="rId27" w:history="1">
         <w:r>
           <w:rPr>
             <w:rStyle w:val="Hyperlink"/>
@@ -21984,7 +24752,7 @@
       <w:pPr>
         <w:spacing w:after="160" w:line="240" w:lineRule="auto"/>
       </w:pPr>
-      <w:hyperlink r:id="rId22" w:history="1">
+      <w:hyperlink r:id="rId28" w:history="1">
         <w:r>
           <w:rPr>
             <w:rStyle w:val="Hyperlink"/>
@@ -22009,17 +24777,185 @@
     </w:p>
     <w:p>
       <w:pPr>
+        <w:spacing w:after="160" w:line="240" w:lineRule="auto"/>
+        <w:rPr>
+          <w:rFonts w:ascii="Calibri" w:eastAsia="Times New Roman" w:hAnsi="Calibri" w:cs="Arial"/>
+          <w:b/>
+          <w:bCs/>
+          <w:color w:val="000000"/>
+          <w:sz w:val="24"/>
+          <w:szCs w:val="24"/>
+          <w:u w:val="single"/>
+          <w:lang w:val="en-IN"/>
+        </w:rPr>
+      </w:pPr>
+      <w:r>
+        <w:rPr>
+          <w:rFonts w:ascii="Calibri" w:eastAsia="Times New Roman" w:hAnsi="Calibri" w:cs="Arial"/>
+          <w:b/>
+          <w:bCs/>
+          <w:color w:val="000000"/>
+          <w:sz w:val="24"/>
+          <w:szCs w:val="24"/>
+          <w:u w:val="single"/>
+          <w:lang w:val="en-IN"/>
+        </w:rPr>
+        <w:t>ANTIFORGERY TOKEN:</w:t>
+      </w:r>
+    </w:p>
+    <w:p>
+      <w:pPr>
+        <w:spacing w:after="160" w:line="240" w:lineRule="auto"/>
+        <w:rPr>
+          <w:rFonts w:ascii="Calibri" w:eastAsia="Times New Roman" w:hAnsi="Calibri" w:cs="Arial"/>
+          <w:bCs/>
+          <w:color w:val="000000"/>
+          <w:sz w:val="24"/>
+          <w:szCs w:val="24"/>
+          <w:lang w:val="en-IN"/>
+        </w:rPr>
+      </w:pPr>
+      <w:r>
+        <w:rPr>
+          <w:rFonts w:ascii="Calibri" w:eastAsia="Times New Roman" w:hAnsi="Calibri" w:cs="Arial"/>
+          <w:bCs/>
+          <w:color w:val="000000"/>
+          <w:sz w:val="24"/>
+          <w:szCs w:val="24"/>
+          <w:lang w:val="en-IN"/>
+        </w:rPr>
+        <w:t>It</w:t>
+      </w:r>
+      <w:r>
+        <w:rPr>
+          <w:rFonts w:ascii="Calibri" w:eastAsia="Times New Roman" w:hAnsi="Calibri" w:cs="Arial"/>
+          <w:bCs/>
+          <w:color w:val="000000"/>
+          <w:sz w:val="24"/>
+          <w:szCs w:val="24"/>
+          <w:lang w:val="en-IN"/>
+        </w:rPr>
+        <w:t xml:space="preserve">’s a mechanism used to present CSRF – Cross Site Request Forgery from </w:t>
+      </w:r>
+      <w:proofErr w:type="gramStart"/>
+      <w:r>
+        <w:rPr>
+          <w:rFonts w:ascii="Calibri" w:eastAsia="Times New Roman" w:hAnsi="Calibri" w:cs="Arial"/>
+          <w:bCs/>
+          <w:color w:val="000000"/>
+          <w:sz w:val="24"/>
+          <w:szCs w:val="24"/>
+          <w:lang w:val="en-IN"/>
+        </w:rPr>
+        <w:t>hackers</w:t>
+      </w:r>
+      <w:proofErr w:type="gramEnd"/>
+      <w:r>
+        <w:rPr>
+          <w:rFonts w:ascii="Calibri" w:eastAsia="Times New Roman" w:hAnsi="Calibri" w:cs="Arial"/>
+          <w:bCs/>
+          <w:color w:val="000000"/>
+          <w:sz w:val="24"/>
+          <w:szCs w:val="24"/>
+          <w:lang w:val="en-IN"/>
+        </w:rPr>
+        <w:t xml:space="preserve"> site.</w:t>
+      </w:r>
+    </w:p>
+    <w:p>
+      <w:pPr>
+        <w:spacing w:after="160" w:line="240" w:lineRule="auto"/>
+        <w:rPr>
+          <w:rFonts w:ascii="Calibri" w:eastAsia="Times New Roman" w:hAnsi="Calibri" w:cs="Arial"/>
+          <w:bCs/>
+          <w:color w:val="000000"/>
+          <w:sz w:val="24"/>
+          <w:szCs w:val="24"/>
+          <w:lang w:val="en-IN"/>
+        </w:rPr>
+      </w:pPr>
+      <w:r>
+        <w:rPr>
+          <w:rFonts w:ascii="Calibri" w:eastAsia="Times New Roman" w:hAnsi="Calibri" w:cs="Arial"/>
+          <w:bCs/>
+          <w:color w:val="000000"/>
+          <w:sz w:val="24"/>
+          <w:szCs w:val="24"/>
+          <w:lang w:val="en-IN"/>
+        </w:rPr>
+        <w:t>Well explained in the below sites;</w:t>
+      </w:r>
+    </w:p>
+    <w:p>
+      <w:pPr>
+        <w:spacing w:after="160" w:line="240" w:lineRule="auto"/>
+      </w:pPr>
+      <w:hyperlink r:id="rId29" w:history="1">
+        <w:r>
+          <w:rPr>
+            <w:rStyle w:val="Hyperlink"/>
+          </w:rPr>
+          <w:t>https://www.c-sharpcorner.com/article/how-to-secure-your-request-with-antiforgerytoken/</w:t>
+        </w:r>
+      </w:hyperlink>
+    </w:p>
+    <w:p>
+      <w:pPr>
+        <w:spacing w:after="160" w:line="240" w:lineRule="auto"/>
+      </w:pPr>
+      <w:hyperlink r:id="rId30" w:history="1">
+        <w:r>
+          <w:rPr>
+            <w:rStyle w:val="Hyperlink"/>
+          </w:rPr>
+          <w:t>https://www.c-sharpcorner.com/article/understand-antiforgeri-token-in-asp-net-mvc/</w:t>
+        </w:r>
+      </w:hyperlink>
+    </w:p>
+    <w:p>
+      <w:pPr>
+        <w:spacing w:after="160" w:line="240" w:lineRule="auto"/>
+      </w:pPr>
+      <w:r>
+        <w:t>Working:</w:t>
+      </w:r>
+    </w:p>
+    <w:p>
+      <w:pPr>
         <w:pBdr>
           <w:bottom w:val="single" w:sz="6" w:space="1" w:color="auto"/>
         </w:pBdr>
         <w:spacing w:after="160" w:line="240" w:lineRule="auto"/>
         <w:rPr>
-          <w:rFonts w:ascii="Arial" w:eastAsia="Times New Roman" w:hAnsi="Arial" w:cs="Arial"/>
-          <w:color w:val="000000"/>
-          <w:sz w:val="24"/>
-          <w:szCs w:val="24"/>
-        </w:rPr>
-      </w:pPr>
+          <w:rFonts w:ascii="Calibri" w:eastAsia="Times New Roman" w:hAnsi="Calibri" w:cs="Arial"/>
+          <w:bCs/>
+          <w:color w:val="000000"/>
+          <w:sz w:val="24"/>
+          <w:szCs w:val="24"/>
+          <w:lang w:val="en-IN"/>
+        </w:rPr>
+      </w:pPr>
+      <w:r>
+        <w:rPr>
+          <w:rFonts w:ascii="Consolas" w:hAnsi="Consolas" w:cs="Consolas"/>
+          <w:color w:val="006400"/>
+          <w:sz w:val="19"/>
+          <w:szCs w:val="19"/>
+          <w:highlight w:val="white"/>
+        </w:rPr>
+        <w:t>@Html.AntiForgeryToken()</w:t>
+      </w:r>
+      <w:r>
+        <w:rPr>
+          <w:rFonts w:ascii="Consolas" w:hAnsi="Consolas" w:cs="Consolas"/>
+          <w:color w:val="006400"/>
+          <w:sz w:val="19"/>
+          <w:szCs w:val="19"/>
+        </w:rPr>
+        <w:t xml:space="preserve"> </w:t>
+      </w:r>
+      <w:bookmarkStart w:id="0" w:name="_GoBack"/>
+      <w:bookmarkEnd w:id="0"/>
       <w:r>
         <w:rPr>
           <w:rFonts w:ascii="Calibri" w:eastAsia="Times New Roman" w:hAnsi="Calibri" w:cs="Arial"/>
@@ -22032,6 +24968,320 @@
         </w:rPr>
         <w:t> </w:t>
       </w:r>
+      <w:r>
+        <w:rPr>
+          <w:rFonts w:ascii="Calibri" w:eastAsia="Times New Roman" w:hAnsi="Calibri" w:cs="Arial"/>
+          <w:bCs/>
+          <w:color w:val="000000"/>
+          <w:sz w:val="24"/>
+          <w:szCs w:val="24"/>
+          <w:lang w:val="en-IN"/>
+        </w:rPr>
+        <w:t>- in Views creates a hidden field with randomly generated secret key and it also stores in the cookie of the user’s machine.</w:t>
+      </w:r>
+    </w:p>
+    <w:p>
+      <w:pPr>
+        <w:pBdr>
+          <w:bottom w:val="single" w:sz="6" w:space="1" w:color="auto"/>
+        </w:pBdr>
+        <w:spacing w:after="160" w:line="240" w:lineRule="auto"/>
+        <w:rPr>
+          <w:rFonts w:ascii="Calibri" w:eastAsia="Times New Roman" w:hAnsi="Calibri" w:cs="Arial"/>
+          <w:bCs/>
+          <w:color w:val="000000"/>
+          <w:sz w:val="24"/>
+          <w:szCs w:val="24"/>
+          <w:lang w:val="en-IN"/>
+        </w:rPr>
+      </w:pPr>
+      <w:r>
+        <w:rPr>
+          <w:rFonts w:ascii="Consolas" w:hAnsi="Consolas" w:cs="Consolas"/>
+          <w:color w:val="000000"/>
+          <w:sz w:val="19"/>
+          <w:szCs w:val="19"/>
+          <w:highlight w:val="white"/>
+        </w:rPr>
+        <w:t>[</w:t>
+      </w:r>
+      <w:r>
+        <w:rPr>
+          <w:rFonts w:ascii="Consolas" w:hAnsi="Consolas" w:cs="Consolas"/>
+          <w:color w:val="2B91AF"/>
+          <w:sz w:val="19"/>
+          <w:szCs w:val="19"/>
+          <w:highlight w:val="white"/>
+        </w:rPr>
+        <w:t>ValidateAntiForgeryToken</w:t>
+      </w:r>
+      <w:r>
+        <w:rPr>
+          <w:rFonts w:ascii="Consolas" w:hAnsi="Consolas" w:cs="Consolas"/>
+          <w:color w:val="000000"/>
+          <w:sz w:val="19"/>
+          <w:szCs w:val="19"/>
+          <w:highlight w:val="white"/>
+        </w:rPr>
+        <w:t>]</w:t>
+      </w:r>
+      <w:r>
+        <w:rPr>
+          <w:rFonts w:ascii="Consolas" w:hAnsi="Consolas" w:cs="Consolas"/>
+          <w:color w:val="000000"/>
+          <w:sz w:val="19"/>
+          <w:szCs w:val="19"/>
+        </w:rPr>
+        <w:t xml:space="preserve"> – </w:t>
+      </w:r>
+      <w:r>
+        <w:rPr>
+          <w:rFonts w:ascii="Calibri" w:eastAsia="Times New Roman" w:hAnsi="Calibri" w:cs="Arial"/>
+          <w:bCs/>
+          <w:color w:val="000000"/>
+          <w:sz w:val="24"/>
+          <w:szCs w:val="24"/>
+          <w:lang w:val="en-IN"/>
+        </w:rPr>
+        <w:t>in Controller POST method validates the incoming request by comparing the hidden field key and cookie value.</w:t>
+      </w:r>
+    </w:p>
+    <w:p>
+      <w:pPr>
+        <w:pBdr>
+          <w:bottom w:val="single" w:sz="6" w:space="1" w:color="auto"/>
+        </w:pBdr>
+        <w:spacing w:after="160" w:line="240" w:lineRule="auto"/>
+        <w:rPr>
+          <w:rFonts w:ascii="Calibri" w:eastAsia="Times New Roman" w:hAnsi="Calibri" w:cs="Arial"/>
+          <w:bCs/>
+          <w:color w:val="000000"/>
+          <w:sz w:val="24"/>
+          <w:szCs w:val="24"/>
+          <w:lang w:val="en-IN"/>
+        </w:rPr>
+      </w:pPr>
+      <w:r>
+        <w:rPr>
+          <w:rFonts w:ascii="Calibri" w:eastAsia="Times New Roman" w:hAnsi="Calibri" w:cs="Arial"/>
+          <w:bCs/>
+          <w:color w:val="000000"/>
+          <w:sz w:val="24"/>
+          <w:szCs w:val="24"/>
+          <w:lang w:val="en-IN"/>
+        </w:rPr>
+        <w:t>But, if the request is coming from fake POST, like the below code where you click on some image/text and it’s POST pointing to our URL/Bank site with hidden amount, account number details, due to redirection the Hidden fields won’t be available in the request, so validation fails and saves our MONEY</w:t>
+      </w:r>
+      <w:r>
+        <w:rPr>
+          <w:rFonts w:ascii="Calibri" w:eastAsia="Times New Roman" w:hAnsi="Calibri" w:cs="Arial"/>
+          <w:bCs/>
+          <w:color w:val="000000"/>
+          <w:sz w:val="24"/>
+          <w:szCs w:val="24"/>
+          <w:lang w:val="en-IN"/>
+        </w:rPr>
+        <w:t>.</w:t>
+      </w:r>
+    </w:p>
+    <w:p>
+      <w:pPr>
+        <w:pBdr>
+          <w:bottom w:val="single" w:sz="6" w:space="1" w:color="auto"/>
+        </w:pBdr>
+        <w:spacing w:after="160" w:line="240" w:lineRule="auto"/>
+        <w:rPr>
+          <w:rFonts w:ascii="Calibri" w:eastAsia="Times New Roman" w:hAnsi="Calibri" w:cs="Arial"/>
+          <w:bCs/>
+          <w:color w:val="000000"/>
+          <w:sz w:val="24"/>
+          <w:szCs w:val="24"/>
+          <w:lang w:val="en-IN"/>
+        </w:rPr>
+      </w:pPr>
+    </w:p>
+    <w:tbl>
+      <w:tblPr>
+        <w:tblW w:w="0" w:type="auto"/>
+        <w:tblInd w:w="18" w:type="dxa"/>
+        <w:tblBorders>
+          <w:top w:val="single" w:sz="4" w:space="0" w:color="auto"/>
+          <w:left w:val="single" w:sz="4" w:space="0" w:color="auto"/>
+          <w:bottom w:val="single" w:sz="4" w:space="0" w:color="auto"/>
+          <w:right w:val="single" w:sz="4" w:space="0" w:color="auto"/>
+          <w:insideH w:val="single" w:sz="4" w:space="0" w:color="auto"/>
+          <w:insideV w:val="single" w:sz="4" w:space="0" w:color="auto"/>
+        </w:tblBorders>
+        <w:tblLook w:val="0000" w:firstRow="0" w:lastRow="0" w:firstColumn="0" w:lastColumn="0" w:noHBand="0" w:noVBand="0"/>
+      </w:tblPr>
+      <w:tblGrid>
+        <w:gridCol w:w="7275"/>
+      </w:tblGrid>
+      <w:tr>
+        <w:trPr>
+          <w:trHeight w:val="375"/>
+        </w:trPr>
+        <w:tc>
+          <w:tcPr>
+            <w:tcW w:w="7275" w:type="dxa"/>
+          </w:tcPr>
+          <w:p>
+            <w:pPr>
+              <w:spacing w:after="160"/>
+              <w:ind w:left="90"/>
+              <w:rPr>
+                <w:rFonts w:ascii="Consolas" w:hAnsi="Consolas" w:cs="Consolas"/>
+                <w:color w:val="0000FF"/>
+                <w:sz w:val="19"/>
+                <w:szCs w:val="19"/>
+                <w:highlight w:val="white"/>
+              </w:rPr>
+            </w:pPr>
+            <w:r>
+              <w:rPr>
+                <w:rFonts w:ascii="Consolas" w:hAnsi="Consolas" w:cs="Consolas"/>
+                <w:color w:val="0000FF"/>
+                <w:sz w:val="19"/>
+                <w:szCs w:val="19"/>
+                <w:highlight w:val="white"/>
+              </w:rPr>
+              <w:t>&lt;</w:t>
+            </w:r>
+            <w:r>
+              <w:rPr>
+                <w:rFonts w:ascii="Consolas" w:hAnsi="Consolas" w:cs="Consolas"/>
+                <w:color w:val="800000"/>
+                <w:sz w:val="19"/>
+                <w:szCs w:val="19"/>
+                <w:highlight w:val="white"/>
+              </w:rPr>
+              <w:t>form</w:t>
+            </w:r>
+            <w:r>
+              <w:rPr>
+                <w:rFonts w:ascii="Consolas" w:hAnsi="Consolas" w:cs="Consolas"/>
+                <w:color w:val="000000"/>
+                <w:sz w:val="19"/>
+                <w:szCs w:val="19"/>
+                <w:highlight w:val="white"/>
+              </w:rPr>
+              <w:t xml:space="preserve"> </w:t>
+            </w:r>
+            <w:r>
+              <w:rPr>
+                <w:rFonts w:ascii="Consolas" w:hAnsi="Consolas" w:cs="Consolas"/>
+                <w:color w:val="FF0000"/>
+                <w:sz w:val="19"/>
+                <w:szCs w:val="19"/>
+                <w:highlight w:val="white"/>
+              </w:rPr>
+              <w:t>method</w:t>
+            </w:r>
+            <w:r>
+              <w:rPr>
+                <w:rFonts w:ascii="Consolas" w:hAnsi="Consolas" w:cs="Consolas"/>
+                <w:color w:val="0000FF"/>
+                <w:sz w:val="19"/>
+                <w:szCs w:val="19"/>
+                <w:highlight w:val="white"/>
+              </w:rPr>
+              <w:t>="POST"</w:t>
+            </w:r>
+            <w:r>
+              <w:rPr>
+                <w:rFonts w:ascii="Consolas" w:hAnsi="Consolas" w:cs="Consolas"/>
+                <w:color w:val="000000"/>
+                <w:sz w:val="19"/>
+                <w:szCs w:val="19"/>
+                <w:highlight w:val="white"/>
+              </w:rPr>
+              <w:t xml:space="preserve"> </w:t>
+            </w:r>
+            <w:r>
+              <w:rPr>
+                <w:rFonts w:ascii="Consolas" w:hAnsi="Consolas" w:cs="Consolas"/>
+                <w:color w:val="FF0000"/>
+                <w:sz w:val="19"/>
+                <w:szCs w:val="19"/>
+                <w:highlight w:val="white"/>
+              </w:rPr>
+              <w:t>action</w:t>
+            </w:r>
+            <w:r>
+              <w:rPr>
+                <w:rFonts w:ascii="Consolas" w:hAnsi="Consolas" w:cs="Consolas"/>
+                <w:color w:val="0000FF"/>
+                <w:sz w:val="19"/>
+                <w:szCs w:val="19"/>
+                <w:highlight w:val="white"/>
+              </w:rPr>
+              <w:t>="http://localhost:2621/account/register"&gt;</w:t>
+            </w:r>
+          </w:p>
+        </w:tc>
+      </w:tr>
+    </w:tbl>
+    <w:p>
+      <w:pPr>
+        <w:pBdr>
+          <w:bottom w:val="single" w:sz="6" w:space="1" w:color="auto"/>
+        </w:pBdr>
+        <w:spacing w:after="160"/>
+        <w:rPr>
+          <w:rFonts w:ascii="Consolas" w:hAnsi="Consolas" w:cs="Consolas"/>
+          <w:b/>
+          <w:color w:val="000000"/>
+          <w:sz w:val="19"/>
+          <w:szCs w:val="19"/>
+        </w:rPr>
+      </w:pPr>
+    </w:p>
+    <w:p>
+      <w:pPr>
+        <w:pBdr>
+          <w:bottom w:val="single" w:sz="6" w:space="1" w:color="auto"/>
+        </w:pBdr>
+        <w:spacing w:after="160" w:line="240" w:lineRule="auto"/>
+        <w:rPr>
+          <w:rFonts w:ascii="Calibri" w:eastAsia="Times New Roman" w:hAnsi="Calibri" w:cs="Arial"/>
+          <w:bCs/>
+          <w:color w:val="000000"/>
+          <w:sz w:val="24"/>
+          <w:szCs w:val="24"/>
+          <w:lang w:val="en-IN"/>
+        </w:rPr>
+      </w:pPr>
+    </w:p>
+    <w:p>
+      <w:pPr>
+        <w:pBdr>
+          <w:bottom w:val="single" w:sz="6" w:space="1" w:color="auto"/>
+        </w:pBdr>
+        <w:spacing w:after="160" w:line="240" w:lineRule="auto"/>
+        <w:rPr>
+          <w:rFonts w:ascii="Calibri" w:eastAsia="Times New Roman" w:hAnsi="Calibri" w:cs="Arial"/>
+          <w:bCs/>
+          <w:color w:val="000000"/>
+          <w:sz w:val="24"/>
+          <w:szCs w:val="24"/>
+          <w:lang w:val="en-IN"/>
+        </w:rPr>
+      </w:pPr>
+    </w:p>
+    <w:p>
+      <w:pPr>
+        <w:pBdr>
+          <w:bottom w:val="single" w:sz="6" w:space="1" w:color="auto"/>
+        </w:pBdr>
+        <w:spacing w:after="160" w:line="240" w:lineRule="auto"/>
+        <w:rPr>
+          <w:rFonts w:ascii="Arial" w:eastAsia="Times New Roman" w:hAnsi="Arial" w:cs="Arial"/>
+          <w:b/>
+          <w:color w:val="000000"/>
+          <w:sz w:val="24"/>
+          <w:szCs w:val="24"/>
+        </w:rPr>
+      </w:pPr>
     </w:p>
     <w:p>
       <w:pPr>
@@ -22667,6 +25917,119 @@
     </w:lvl>
   </w:abstractNum>
   <w:abstractNum w:abstractNumId="4">
+    <w:nsid w:val="15631E24"/>
+    <w:multiLevelType w:val="hybridMultilevel"/>
+    <w:tmpl w:val="F9A85CA0"/>
+    <w:lvl w:ilvl="0" w:tplc="0409000B">
+      <w:start w:val="1"/>
+      <w:numFmt w:val="bullet"/>
+      <w:lvlText w:val=""/>
+      <w:lvlJc w:val="left"/>
+      <w:pPr>
+        <w:ind w:left="720" w:hanging="360"/>
+      </w:pPr>
+      <w:rPr>
+        <w:rFonts w:ascii="Wingdings" w:hAnsi="Wingdings" w:hint="default"/>
+      </w:rPr>
+    </w:lvl>
+    <w:lvl w:ilvl="1" w:tplc="04090003" w:tentative="1">
+      <w:start w:val="1"/>
+      <w:numFmt w:val="bullet"/>
+      <w:lvlText w:val="o"/>
+      <w:lvlJc w:val="left"/>
+      <w:pPr>
+        <w:ind w:left="1440" w:hanging="360"/>
+      </w:pPr>
+      <w:rPr>
+        <w:rFonts w:ascii="Courier New" w:hAnsi="Courier New" w:cs="Courier New" w:hint="default"/>
+      </w:rPr>
+    </w:lvl>
+    <w:lvl w:ilvl="2" w:tplc="04090005" w:tentative="1">
+      <w:start w:val="1"/>
+      <w:numFmt w:val="bullet"/>
+      <w:lvlText w:val=""/>
+      <w:lvlJc w:val="left"/>
+      <w:pPr>
+        <w:ind w:left="2160" w:hanging="360"/>
+      </w:pPr>
+      <w:rPr>
+        <w:rFonts w:ascii="Wingdings" w:hAnsi="Wingdings" w:hint="default"/>
+      </w:rPr>
+    </w:lvl>
+    <w:lvl w:ilvl="3" w:tplc="04090001" w:tentative="1">
+      <w:start w:val="1"/>
+      <w:numFmt w:val="bullet"/>
+      <w:lvlText w:val=""/>
+      <w:lvlJc w:val="left"/>
+      <w:pPr>
+        <w:ind w:left="2880" w:hanging="360"/>
+      </w:pPr>
+      <w:rPr>
+        <w:rFonts w:ascii="Symbol" w:hAnsi="Symbol" w:hint="default"/>
+      </w:rPr>
+    </w:lvl>
+    <w:lvl w:ilvl="4" w:tplc="04090003" w:tentative="1">
+      <w:start w:val="1"/>
+      <w:numFmt w:val="bullet"/>
+      <w:lvlText w:val="o"/>
+      <w:lvlJc w:val="left"/>
+      <w:pPr>
+        <w:ind w:left="3600" w:hanging="360"/>
+      </w:pPr>
+      <w:rPr>
+        <w:rFonts w:ascii="Courier New" w:hAnsi="Courier New" w:cs="Courier New" w:hint="default"/>
+      </w:rPr>
+    </w:lvl>
+    <w:lvl w:ilvl="5" w:tplc="04090005" w:tentative="1">
+      <w:start w:val="1"/>
+      <w:numFmt w:val="bullet"/>
+      <w:lvlText w:val=""/>
+      <w:lvlJc w:val="left"/>
+      <w:pPr>
+        <w:ind w:left="4320" w:hanging="360"/>
+      </w:pPr>
+      <w:rPr>
+        <w:rFonts w:ascii="Wingdings" w:hAnsi="Wingdings" w:hint="default"/>
+      </w:rPr>
+    </w:lvl>
+    <w:lvl w:ilvl="6" w:tplc="04090001" w:tentative="1">
+      <w:start w:val="1"/>
+      <w:numFmt w:val="bullet"/>
+      <w:lvlText w:val=""/>
+      <w:lvlJc w:val="left"/>
+      <w:pPr>
+        <w:ind w:left="5040" w:hanging="360"/>
+      </w:pPr>
+      <w:rPr>
+        <w:rFonts w:ascii="Symbol" w:hAnsi="Symbol" w:hint="default"/>
+      </w:rPr>
+    </w:lvl>
+    <w:lvl w:ilvl="7" w:tplc="04090003" w:tentative="1">
+      <w:start w:val="1"/>
+      <w:numFmt w:val="bullet"/>
+      <w:lvlText w:val="o"/>
+      <w:lvlJc w:val="left"/>
+      <w:pPr>
+        <w:ind w:left="5760" w:hanging="360"/>
+      </w:pPr>
+      <w:rPr>
+        <w:rFonts w:ascii="Courier New" w:hAnsi="Courier New" w:cs="Courier New" w:hint="default"/>
+      </w:rPr>
+    </w:lvl>
+    <w:lvl w:ilvl="8" w:tplc="04090005" w:tentative="1">
+      <w:start w:val="1"/>
+      <w:numFmt w:val="bullet"/>
+      <w:lvlText w:val=""/>
+      <w:lvlJc w:val="left"/>
+      <w:pPr>
+        <w:ind w:left="6480" w:hanging="360"/>
+      </w:pPr>
+      <w:rPr>
+        <w:rFonts w:ascii="Wingdings" w:hAnsi="Wingdings" w:hint="default"/>
+      </w:rPr>
+    </w:lvl>
+  </w:abstractNum>
+  <w:abstractNum w:abstractNumId="5">
     <w:nsid w:val="1D1E31F9"/>
     <w:multiLevelType w:val="hybridMultilevel"/>
     <w:tmpl w:val="D0329DEC"/>
@@ -22779,7 +26142,7 @@
       </w:rPr>
     </w:lvl>
   </w:abstractNum>
-  <w:abstractNum w:abstractNumId="5">
+  <w:abstractNum w:abstractNumId="6">
     <w:nsid w:val="1E7B7A35"/>
     <w:multiLevelType w:val="multilevel"/>
     <w:tmpl w:val="0D2469E0"/>
@@ -22928,7 +26291,120 @@
       </w:rPr>
     </w:lvl>
   </w:abstractNum>
-  <w:abstractNum w:abstractNumId="6">
+  <w:abstractNum w:abstractNumId="7">
+    <w:nsid w:val="245D3E43"/>
+    <w:multiLevelType w:val="multilevel"/>
+    <w:tmpl w:val="B0204F5E"/>
+    <w:lvl w:ilvl="0">
+      <w:start w:val="1"/>
+      <w:numFmt w:val="decimal"/>
+      <w:lvlText w:val="%1."/>
+      <w:lvlJc w:val="left"/>
+      <w:pPr>
+        <w:tabs>
+          <w:tab w:val="num" w:pos="360"/>
+        </w:tabs>
+        <w:ind w:left="360" w:hanging="360"/>
+      </w:pPr>
+    </w:lvl>
+    <w:lvl w:ilvl="1" w:tentative="1">
+      <w:start w:val="1"/>
+      <w:numFmt w:val="decimal"/>
+      <w:lvlText w:val="%2."/>
+      <w:lvlJc w:val="left"/>
+      <w:pPr>
+        <w:tabs>
+          <w:tab w:val="num" w:pos="1080"/>
+        </w:tabs>
+        <w:ind w:left="1080" w:hanging="360"/>
+      </w:pPr>
+    </w:lvl>
+    <w:lvl w:ilvl="2" w:tentative="1">
+      <w:start w:val="1"/>
+      <w:numFmt w:val="decimal"/>
+      <w:lvlText w:val="%3."/>
+      <w:lvlJc w:val="left"/>
+      <w:pPr>
+        <w:tabs>
+          <w:tab w:val="num" w:pos="1800"/>
+        </w:tabs>
+        <w:ind w:left="1800" w:hanging="360"/>
+      </w:pPr>
+    </w:lvl>
+    <w:lvl w:ilvl="3" w:tentative="1">
+      <w:start w:val="1"/>
+      <w:numFmt w:val="decimal"/>
+      <w:lvlText w:val="%4."/>
+      <w:lvlJc w:val="left"/>
+      <w:pPr>
+        <w:tabs>
+          <w:tab w:val="num" w:pos="2520"/>
+        </w:tabs>
+        <w:ind w:left="2520" w:hanging="360"/>
+      </w:pPr>
+    </w:lvl>
+    <w:lvl w:ilvl="4" w:tentative="1">
+      <w:start w:val="1"/>
+      <w:numFmt w:val="decimal"/>
+      <w:lvlText w:val="%5."/>
+      <w:lvlJc w:val="left"/>
+      <w:pPr>
+        <w:tabs>
+          <w:tab w:val="num" w:pos="3240"/>
+        </w:tabs>
+        <w:ind w:left="3240" w:hanging="360"/>
+      </w:pPr>
+    </w:lvl>
+    <w:lvl w:ilvl="5" w:tentative="1">
+      <w:start w:val="1"/>
+      <w:numFmt w:val="decimal"/>
+      <w:lvlText w:val="%6."/>
+      <w:lvlJc w:val="left"/>
+      <w:pPr>
+        <w:tabs>
+          <w:tab w:val="num" w:pos="3960"/>
+        </w:tabs>
+        <w:ind w:left="3960" w:hanging="360"/>
+      </w:pPr>
+    </w:lvl>
+    <w:lvl w:ilvl="6" w:tentative="1">
+      <w:start w:val="1"/>
+      <w:numFmt w:val="decimal"/>
+      <w:lvlText w:val="%7."/>
+      <w:lvlJc w:val="left"/>
+      <w:pPr>
+        <w:tabs>
+          <w:tab w:val="num" w:pos="4680"/>
+        </w:tabs>
+        <w:ind w:left="4680" w:hanging="360"/>
+      </w:pPr>
+    </w:lvl>
+    <w:lvl w:ilvl="7" w:tentative="1">
+      <w:start w:val="1"/>
+      <w:numFmt w:val="decimal"/>
+      <w:lvlText w:val="%8."/>
+      <w:lvlJc w:val="left"/>
+      <w:pPr>
+        <w:tabs>
+          <w:tab w:val="num" w:pos="5400"/>
+        </w:tabs>
+        <w:ind w:left="5400" w:hanging="360"/>
+      </w:pPr>
+    </w:lvl>
+    <w:lvl w:ilvl="8" w:tentative="1">
+      <w:start w:val="1"/>
+      <w:numFmt w:val="decimal"/>
+      <w:lvlText w:val="%9."/>
+      <w:lvlJc w:val="left"/>
+      <w:pPr>
+        <w:tabs>
+          <w:tab w:val="num" w:pos="6120"/>
+        </w:tabs>
+        <w:ind w:left="6120" w:hanging="360"/>
+      </w:pPr>
+    </w:lvl>
+  </w:abstractNum>
+  <w:abstractNum w:abstractNumId="8">
     <w:nsid w:val="279D6113"/>
     <w:multiLevelType w:val="multilevel"/>
     <w:tmpl w:val="B8425BBC"/>
@@ -23077,7 +26553,7 @@
       </w:rPr>
     </w:lvl>
   </w:abstractNum>
-  <w:abstractNum w:abstractNumId="7">
+  <w:abstractNum w:abstractNumId="9">
     <w:nsid w:val="35542098"/>
     <w:multiLevelType w:val="multilevel"/>
     <w:tmpl w:val="3E04A57E"/>
@@ -23226,7 +26702,7 @@
       </w:rPr>
     </w:lvl>
   </w:abstractNum>
-  <w:abstractNum w:abstractNumId="8">
+  <w:abstractNum w:abstractNumId="10">
     <w:nsid w:val="35CB7CBC"/>
     <w:multiLevelType w:val="multilevel"/>
     <w:tmpl w:val="26723092"/>
@@ -23375,7 +26851,7 @@
       </w:rPr>
     </w:lvl>
   </w:abstractNum>
-  <w:abstractNum w:abstractNumId="9">
+  <w:abstractNum w:abstractNumId="11">
     <w:nsid w:val="3BC947D5"/>
     <w:multiLevelType w:val="multilevel"/>
     <w:tmpl w:val="CE9E12E6"/>
@@ -23524,7 +27000,93 @@
       </w:rPr>
     </w:lvl>
   </w:abstractNum>
-  <w:abstractNum w:abstractNumId="10">
+  <w:abstractNum w:abstractNumId="12">
+    <w:nsid w:val="3C8E64CC"/>
+    <w:multiLevelType w:val="hybridMultilevel"/>
+    <w:tmpl w:val="C5B08E06"/>
+    <w:lvl w:ilvl="0" w:tplc="0409000F">
+      <w:start w:val="1"/>
+      <w:numFmt w:val="decimal"/>
+      <w:lvlText w:val="%1."/>
+      <w:lvlJc w:val="left"/>
+      <w:pPr>
+        <w:ind w:left="720" w:hanging="360"/>
+      </w:pPr>
+    </w:lvl>
+    <w:lvl w:ilvl="1" w:tplc="04090019" w:tentative="1">
+      <w:start w:val="1"/>
+      <w:numFmt w:val="lowerLetter"/>
+      <w:lvlText w:val="%2."/>
+      <w:lvlJc w:val="left"/>
+      <w:pPr>
+        <w:ind w:left="1440" w:hanging="360"/>
+      </w:pPr>
+    </w:lvl>
+    <w:lvl w:ilvl="2" w:tplc="0409001B" w:tentative="1">
+      <w:start w:val="1"/>
+      <w:numFmt w:val="lowerRoman"/>
+      <w:lvlText w:val="%3."/>
+      <w:lvlJc w:val="right"/>
+      <w:pPr>
+        <w:ind w:left="2160" w:hanging="180"/>
+      </w:pPr>
+    </w:lvl>
+    <w:lvl w:ilvl="3" w:tplc="0409000F" w:tentative="1">
+      <w:start w:val="1"/>
+      <w:numFmt w:val="decimal"/>
+      <w:lvlText w:val="%4."/>
+      <w:lvlJc w:val="left"/>
+      <w:pPr>
+        <w:ind w:left="2880" w:hanging="360"/>
+      </w:pPr>
+    </w:lvl>
+    <w:lvl w:ilvl="4" w:tplc="04090019" w:tentative="1">
+      <w:start w:val="1"/>
+      <w:numFmt w:val="lowerLetter"/>
+      <w:lvlText w:val="%5."/>
+      <w:lvlJc w:val="left"/>
+      <w:pPr>
+        <w:ind w:left="3600" w:hanging="360"/>
+      </w:pPr>
+    </w:lvl>
+    <w:lvl w:ilvl="5" w:tplc="0409001B" w:tentative="1">
+      <w:start w:val="1"/>
+      <w:numFmt w:val="lowerRoman"/>
+      <w:lvlText w:val="%6."/>
+      <w:lvlJc w:val="right"/>
+      <w:pPr>
+        <w:ind w:left="4320" w:hanging="180"/>
+      </w:pPr>
+    </w:lvl>
+    <w:lvl w:ilvl="6" w:tplc="0409000F" w:tentative="1">
+      <w:start w:val="1"/>
+      <w:numFmt w:val="decimal"/>
+      <w:lvlText w:val="%7."/>
+      <w:lvlJc w:val="left"/>
+      <w:pPr>
+        <w:ind w:left="5040" w:hanging="360"/>
+      </w:pPr>
+    </w:lvl>
+    <w:lvl w:ilvl="7" w:tplc="04090019" w:tentative="1">
+      <w:start w:val="1"/>
+      <w:numFmt w:val="lowerLetter"/>
+      <w:lvlText w:val="%8."/>
+      <w:lvlJc w:val="left"/>
+      <w:pPr>
+        <w:ind w:left="5760" w:hanging="360"/>
+      </w:pPr>
+    </w:lvl>
+    <w:lvl w:ilvl="8" w:tplc="0409001B" w:tentative="1">
+      <w:start w:val="1"/>
+      <w:numFmt w:val="lowerRoman"/>
+      <w:lvlText w:val="%9."/>
+      <w:lvlJc w:val="right"/>
+      <w:pPr>
+        <w:ind w:left="6480" w:hanging="180"/>
+      </w:pPr>
+    </w:lvl>
+  </w:abstractNum>
+  <w:abstractNum w:abstractNumId="13">
     <w:nsid w:val="419B09C3"/>
     <w:multiLevelType w:val="multilevel"/>
     <w:tmpl w:val="5F34D2DC"/>
@@ -23673,7 +27235,7 @@
       </w:rPr>
     </w:lvl>
   </w:abstractNum>
-  <w:abstractNum w:abstractNumId="11">
+  <w:abstractNum w:abstractNumId="14">
     <w:nsid w:val="44EF37A1"/>
     <w:multiLevelType w:val="multilevel"/>
     <w:tmpl w:val="C2ACE2BC"/>
@@ -23822,7 +27384,7 @@
       </w:rPr>
     </w:lvl>
   </w:abstractNum>
-  <w:abstractNum w:abstractNumId="12">
+  <w:abstractNum w:abstractNumId="15">
     <w:nsid w:val="49CE187B"/>
     <w:multiLevelType w:val="multilevel"/>
     <w:tmpl w:val="B238A1A4"/>
@@ -23971,7 +27533,7 @@
       </w:rPr>
     </w:lvl>
   </w:abstractNum>
-  <w:abstractNum w:abstractNumId="13">
+  <w:abstractNum w:abstractNumId="16">
     <w:nsid w:val="52BC429E"/>
     <w:multiLevelType w:val="multilevel"/>
     <w:tmpl w:val="F254407C"/>
@@ -24120,7 +27682,7 @@
       </w:rPr>
     </w:lvl>
   </w:abstractNum>
-  <w:abstractNum w:abstractNumId="14">
+  <w:abstractNum w:abstractNumId="17">
     <w:nsid w:val="550E4F74"/>
     <w:multiLevelType w:val="multilevel"/>
     <w:tmpl w:val="D884FE50"/>
@@ -24269,7 +27831,7 @@
       </w:rPr>
     </w:lvl>
   </w:abstractNum>
-  <w:abstractNum w:abstractNumId="15">
+  <w:abstractNum w:abstractNumId="18">
     <w:nsid w:val="56820802"/>
     <w:multiLevelType w:val="multilevel"/>
     <w:tmpl w:val="B56C9A8C"/>
@@ -24418,7 +27980,7 @@
       </w:rPr>
     </w:lvl>
   </w:abstractNum>
-  <w:abstractNum w:abstractNumId="16">
+  <w:abstractNum w:abstractNumId="19">
     <w:nsid w:val="57D979C1"/>
     <w:multiLevelType w:val="multilevel"/>
     <w:tmpl w:val="7D1C2624"/>
@@ -24567,7 +28129,7 @@
       </w:rPr>
     </w:lvl>
   </w:abstractNum>
-  <w:abstractNum w:abstractNumId="17">
+  <w:abstractNum w:abstractNumId="20">
     <w:nsid w:val="5C3E6E97"/>
     <w:multiLevelType w:val="multilevel"/>
     <w:tmpl w:val="E3861214"/>
@@ -24716,7 +28278,7 @@
       </w:rPr>
     </w:lvl>
   </w:abstractNum>
-  <w:abstractNum w:abstractNumId="18">
+  <w:abstractNum w:abstractNumId="21">
     <w:nsid w:val="608755FE"/>
     <w:multiLevelType w:val="multilevel"/>
     <w:tmpl w:val="849E340A"/>
@@ -24865,7 +28427,7 @@
       </w:rPr>
     </w:lvl>
   </w:abstractNum>
-  <w:abstractNum w:abstractNumId="19">
+  <w:abstractNum w:abstractNumId="22">
     <w:nsid w:val="65CA407F"/>
     <w:multiLevelType w:val="multilevel"/>
     <w:tmpl w:val="1A5A5920"/>
@@ -25014,7 +28576,7 @@
       </w:rPr>
     </w:lvl>
   </w:abstractNum>
-  <w:abstractNum w:abstractNumId="20">
+  <w:abstractNum w:abstractNumId="23">
     <w:nsid w:val="67B022F5"/>
     <w:multiLevelType w:val="multilevel"/>
     <w:tmpl w:val="7B2A9906"/>
@@ -25163,7 +28725,7 @@
       </w:rPr>
     </w:lvl>
   </w:abstractNum>
-  <w:abstractNum w:abstractNumId="21">
+  <w:abstractNum w:abstractNumId="24">
     <w:nsid w:val="67DA66DC"/>
     <w:multiLevelType w:val="multilevel"/>
     <w:tmpl w:val="9C921C64"/>
@@ -25312,7 +28874,7 @@
       </w:rPr>
     </w:lvl>
   </w:abstractNum>
-  <w:abstractNum w:abstractNumId="22">
+  <w:abstractNum w:abstractNumId="25">
     <w:nsid w:val="6C8D3AC3"/>
     <w:multiLevelType w:val="multilevel"/>
     <w:tmpl w:val="F2729B52"/>
@@ -25461,7 +29023,7 @@
       </w:rPr>
     </w:lvl>
   </w:abstractNum>
-  <w:abstractNum w:abstractNumId="23">
+  <w:abstractNum w:abstractNumId="26">
     <w:nsid w:val="72307B2C"/>
     <w:multiLevelType w:val="multilevel"/>
     <w:tmpl w:val="1350393A"/>
@@ -25610,7 +29172,7 @@
       </w:rPr>
     </w:lvl>
   </w:abstractNum>
-  <w:abstractNum w:abstractNumId="24">
+  <w:abstractNum w:abstractNumId="27">
     <w:nsid w:val="73706E77"/>
     <w:multiLevelType w:val="multilevel"/>
     <w:tmpl w:val="26EEF844"/>
@@ -25759,7 +29321,7 @@
       </w:rPr>
     </w:lvl>
   </w:abstractNum>
-  <w:abstractNum w:abstractNumId="25">
+  <w:abstractNum w:abstractNumId="28">
     <w:nsid w:val="73D80240"/>
     <w:multiLevelType w:val="multilevel"/>
     <w:tmpl w:val="EF2643AA"/>
@@ -25908,7 +29470,7 @@
       </w:rPr>
     </w:lvl>
   </w:abstractNum>
-  <w:abstractNum w:abstractNumId="26">
+  <w:abstractNum w:abstractNumId="29">
     <w:nsid w:val="74275DD3"/>
     <w:multiLevelType w:val="multilevel"/>
     <w:tmpl w:val="52365C5A"/>
@@ -26057,7 +29619,120 @@
       </w:rPr>
     </w:lvl>
   </w:abstractNum>
-  <w:abstractNum w:abstractNumId="27">
+  <w:abstractNum w:abstractNumId="30">
+    <w:nsid w:val="75F34CD2"/>
+    <w:multiLevelType w:val="multilevel"/>
+    <w:tmpl w:val="9FBA1FDC"/>
+    <w:lvl w:ilvl="0">
+      <w:start w:val="1"/>
+      <w:numFmt w:val="decimal"/>
+      <w:lvlText w:val="%1."/>
+      <w:lvlJc w:val="left"/>
+      <w:pPr>
+        <w:tabs>
+          <w:tab w:val="num" w:pos="720"/>
+        </w:tabs>
+        <w:ind w:left="720" w:hanging="360"/>
+      </w:pPr>
+    </w:lvl>
+    <w:lvl w:ilvl="1" w:tentative="1">
+      <w:start w:val="1"/>
+      <w:numFmt w:val="decimal"/>
+      <w:lvlText w:val="%2."/>
+      <w:lvlJc w:val="left"/>
+      <w:pPr>
+        <w:tabs>
+          <w:tab w:val="num" w:pos="1440"/>
+        </w:tabs>
+        <w:ind w:left="1440" w:hanging="360"/>
+      </w:pPr>
+    </w:lvl>
+    <w:lvl w:ilvl="2" w:tentative="1">
+      <w:start w:val="1"/>
+      <w:numFmt w:val="decimal"/>
+      <w:lvlText w:val="%3."/>
+      <w:lvlJc w:val="left"/>
+      <w:pPr>
+        <w:tabs>
+          <w:tab w:val="num" w:pos="2160"/>
+        </w:tabs>
+        <w:ind w:left="2160" w:hanging="360"/>
+      </w:pPr>
+    </w:lvl>
+    <w:lvl w:ilvl="3" w:tentative="1">
+      <w:start w:val="1"/>
+      <w:numFmt w:val="decimal"/>
+      <w:lvlText w:val="%4."/>
+      <w:lvlJc w:val="left"/>
+      <w:pPr>
+        <w:tabs>
+          <w:tab w:val="num" w:pos="2880"/>
+        </w:tabs>
+        <w:ind w:left="2880" w:hanging="360"/>
+      </w:pPr>
+    </w:lvl>
+    <w:lvl w:ilvl="4" w:tentative="1">
+      <w:start w:val="1"/>
+      <w:numFmt w:val="decimal"/>
+      <w:lvlText w:val="%5."/>
+      <w:lvlJc w:val="left"/>
+      <w:pPr>
+        <w:tabs>
+          <w:tab w:val="num" w:pos="3600"/>
+        </w:tabs>
+        <w:ind w:left="3600" w:hanging="360"/>
+      </w:pPr>
+    </w:lvl>
+    <w:lvl w:ilvl="5" w:tentative="1">
+      <w:start w:val="1"/>
+      <w:numFmt w:val="decimal"/>
+      <w:lvlText w:val="%6."/>
+      <w:lvlJc w:val="left"/>
+      <w:pPr>
+        <w:tabs>
+          <w:tab w:val="num" w:pos="4320"/>
+        </w:tabs>
+        <w:ind w:left="4320" w:hanging="360"/>
+      </w:pPr>
+    </w:lvl>
+    <w:lvl w:ilvl="6" w:tentative="1">
+      <w:start w:val="1"/>
+      <w:numFmt w:val="decimal"/>
+      <w:lvlText w:val="%7."/>
+      <w:lvlJc w:val="left"/>
+      <w:pPr>
+        <w:tabs>
+          <w:tab w:val="num" w:pos="5040"/>
+        </w:tabs>
+        <w:ind w:left="5040" w:hanging="360"/>
+      </w:pPr>
+    </w:lvl>
+    <w:lvl w:ilvl="7" w:tentative="1">
+      <w:start w:val="1"/>
+      <w:numFmt w:val="decimal"/>
+      <w:lvlText w:val="%8."/>
+      <w:lvlJc w:val="left"/>
+      <w:pPr>
+        <w:tabs>
+          <w:tab w:val="num" w:pos="5760"/>
+        </w:tabs>
+        <w:ind w:left="5760" w:hanging="360"/>
+      </w:pPr>
+    </w:lvl>
+    <w:lvl w:ilvl="8" w:tentative="1">
+      <w:start w:val="1"/>
+      <w:numFmt w:val="decimal"/>
+      <w:lvlText w:val="%9."/>
+      <w:lvlJc w:val="left"/>
+      <w:pPr>
+        <w:tabs>
+          <w:tab w:val="num" w:pos="6480"/>
+        </w:tabs>
+        <w:ind w:left="6480" w:hanging="360"/>
+      </w:pPr>
+    </w:lvl>
+  </w:abstractNum>
+  <w:abstractNum w:abstractNumId="31">
     <w:nsid w:val="762F36CB"/>
     <w:multiLevelType w:val="multilevel"/>
     <w:tmpl w:val="77A21D06"/>
@@ -26206,7 +29881,7 @@
       </w:rPr>
     </w:lvl>
   </w:abstractNum>
-  <w:abstractNum w:abstractNumId="28">
+  <w:abstractNum w:abstractNumId="32">
     <w:nsid w:val="77484813"/>
     <w:multiLevelType w:val="multilevel"/>
     <w:tmpl w:val="901E77B4"/>
@@ -26355,7 +30030,7 @@
       </w:rPr>
     </w:lvl>
   </w:abstractNum>
-  <w:abstractNum w:abstractNumId="29">
+  <w:abstractNum w:abstractNumId="33">
     <w:nsid w:val="7A764397"/>
     <w:multiLevelType w:val="multilevel"/>
     <w:tmpl w:val="8786C586"/>
@@ -26504,7 +30179,7 @@
       </w:rPr>
     </w:lvl>
   </w:abstractNum>
-  <w:abstractNum w:abstractNumId="30">
+  <w:abstractNum w:abstractNumId="34">
     <w:nsid w:val="7CAB75D4"/>
     <w:multiLevelType w:val="multilevel"/>
     <w:tmpl w:val="290861FA"/>
@@ -26654,67 +30329,67 @@
     </w:lvl>
   </w:abstractNum>
   <w:num w:numId="1">
-    <w:abstractNumId w:val="28"/>
+    <w:abstractNumId w:val="32"/>
   </w:num>
   <w:num w:numId="2">
+    <w:abstractNumId w:val="24"/>
+  </w:num>
+  <w:num w:numId="3">
+    <w:abstractNumId w:val="19"/>
+  </w:num>
+  <w:num w:numId="4">
+    <w:abstractNumId w:val="11"/>
+  </w:num>
+  <w:num w:numId="5">
+    <w:abstractNumId w:val="10"/>
+  </w:num>
+  <w:num w:numId="6">
+    <w:abstractNumId w:val="18"/>
+  </w:num>
+  <w:num w:numId="7">
     <w:abstractNumId w:val="21"/>
   </w:num>
-  <w:num w:numId="3">
-    <w:abstractNumId w:val="16"/>
+  <w:num w:numId="8">
+    <w:abstractNumId w:val="20"/>
   </w:num>
-  <w:num w:numId="4">
-    <w:abstractNumId w:val="9"/>
+  <w:num w:numId="9">
+    <w:abstractNumId w:val="31"/>
   </w:num>
-  <w:num w:numId="5">
-    <w:abstractNumId w:val="8"/>
+  <w:num w:numId="10">
+    <w:abstractNumId w:val="23"/>
   </w:num>
-  <w:num w:numId="6">
+  <w:num w:numId="11">
+    <w:abstractNumId w:val="29"/>
+  </w:num>
+  <w:num w:numId="12">
+    <w:abstractNumId w:val="13"/>
+  </w:num>
+  <w:num w:numId="13">
+    <w:abstractNumId w:val="26"/>
+  </w:num>
+  <w:num w:numId="14">
     <w:abstractNumId w:val="15"/>
   </w:num>
-  <w:num w:numId="7">
-    <w:abstractNumId w:val="18"/>
-  </w:num>
-  <w:num w:numId="8">
-    <w:abstractNumId w:val="17"/>
-  </w:num>
-  <w:num w:numId="9">
-    <w:abstractNumId w:val="27"/>
-  </w:num>
-  <w:num w:numId="10">
-    <w:abstractNumId w:val="20"/>
-  </w:num>
-  <w:num w:numId="11">
-    <w:abstractNumId w:val="26"/>
-  </w:num>
-  <w:num w:numId="12">
-    <w:abstractNumId w:val="10"/>
-  </w:num>
-  <w:num w:numId="13">
-    <w:abstractNumId w:val="23"/>
-  </w:num>
-  <w:num w:numId="14">
-    <w:abstractNumId w:val="12"/>
-  </w:num>
   <w:num w:numId="15">
-    <w:abstractNumId w:val="30"/>
+    <w:abstractNumId w:val="34"/>
   </w:num>
   <w:num w:numId="16">
     <w:abstractNumId w:val="3"/>
   </w:num>
   <w:num w:numId="17">
-    <w:abstractNumId w:val="29"/>
+    <w:abstractNumId w:val="33"/>
   </w:num>
   <w:num w:numId="18">
     <w:abstractNumId w:val="1"/>
   </w:num>
   <w:num w:numId="19">
-    <w:abstractNumId w:val="24"/>
+    <w:abstractNumId w:val="27"/>
   </w:num>
   <w:num w:numId="20">
-    <w:abstractNumId w:val="25"/>
+    <w:abstractNumId w:val="28"/>
   </w:num>
   <w:num w:numId="21">
-    <w:abstractNumId w:val="11"/>
+    <w:abstractNumId w:val="14"/>
   </w:num>
   <w:num w:numId="22">
     <w:abstractNumId w:val="0"/>
@@ -26723,27 +30398,39 @@
     <w:abstractNumId w:val="2"/>
   </w:num>
   <w:num w:numId="24">
+    <w:abstractNumId w:val="25"/>
+  </w:num>
+  <w:num w:numId="25">
     <w:abstractNumId w:val="22"/>
   </w:num>
-  <w:num w:numId="25">
-    <w:abstractNumId w:val="19"/>
-  </w:num>
   <w:num w:numId="26">
-    <w:abstractNumId w:val="14"/>
+    <w:abstractNumId w:val="17"/>
   </w:num>
   <w:num w:numId="27">
-    <w:abstractNumId w:val="13"/>
+    <w:abstractNumId w:val="16"/>
   </w:num>
   <w:num w:numId="28">
+    <w:abstractNumId w:val="9"/>
+  </w:num>
+  <w:num w:numId="29">
+    <w:abstractNumId w:val="8"/>
+  </w:num>
+  <w:num w:numId="30">
+    <w:abstractNumId w:val="6"/>
+  </w:num>
+  <w:num w:numId="31">
+    <w:abstractNumId w:val="5"/>
+  </w:num>
+  <w:num w:numId="32">
+    <w:abstractNumId w:val="12"/>
+  </w:num>
+  <w:num w:numId="33">
     <w:abstractNumId w:val="7"/>
   </w:num>
-  <w:num w:numId="29">
-    <w:abstractNumId w:val="6"/>
+  <w:num w:numId="34">
+    <w:abstractNumId w:val="30"/>
   </w:num>
-  <w:num w:numId="30">
-    <w:abstractNumId w:val="5"/>
-  </w:num>
-  <w:num w:numId="31">
+  <w:num w:numId="35">
     <w:abstractNumId w:val="4"/>
   </w:num>
 </w:numbering>
@@ -27227,6 +30914,26 @@
       <w:contextualSpacing/>
     </w:pPr>
   </w:style>
+  <w:style w:type="character" w:customStyle="1" w:styleId="tag">
+    <w:name w:val="tag"/>
+    <w:basedOn w:val="DefaultParagraphFont"/>
+    <w:rsid w:val="001062EF"/>
+  </w:style>
+  <w:style w:type="character" w:customStyle="1" w:styleId="tag-name">
+    <w:name w:val="tag-name"/>
+    <w:basedOn w:val="DefaultParagraphFont"/>
+    <w:rsid w:val="001062EF"/>
+  </w:style>
+  <w:style w:type="character" w:customStyle="1" w:styleId="attribute">
+    <w:name w:val="attribute"/>
+    <w:basedOn w:val="DefaultParagraphFont"/>
+    <w:rsid w:val="001062EF"/>
+  </w:style>
+  <w:style w:type="character" w:customStyle="1" w:styleId="attribute-value">
+    <w:name w:val="attribute-value"/>
+    <w:basedOn w:val="DefaultParagraphFont"/>
+    <w:rsid w:val="001062EF"/>
+  </w:style>
 </w:styles>
 </file>
 
@@ -27708,6 +31415,26 @@
       <w:contextualSpacing/>
     </w:pPr>
   </w:style>
+  <w:style w:type="character" w:customStyle="1" w:styleId="tag">
+    <w:name w:val="tag"/>
+    <w:basedOn w:val="DefaultParagraphFont"/>
+    <w:rsid w:val="001062EF"/>
+  </w:style>
+  <w:style w:type="character" w:customStyle="1" w:styleId="tag-name">
+    <w:name w:val="tag-name"/>
+    <w:basedOn w:val="DefaultParagraphFont"/>
+    <w:rsid w:val="001062EF"/>
+  </w:style>
+  <w:style w:type="character" w:customStyle="1" w:styleId="attribute">
+    <w:name w:val="attribute"/>
+    <w:basedOn w:val="DefaultParagraphFont"/>
+    <w:rsid w:val="001062EF"/>
+  </w:style>
+  <w:style w:type="character" w:customStyle="1" w:styleId="attribute-value">
+    <w:name w:val="attribute-value"/>
+    <w:basedOn w:val="DefaultParagraphFont"/>
+    <w:rsid w:val="001062EF"/>
+  </w:style>
 </w:styles>
 </file>
 
@@ -28001,7 +31728,7 @@
 </file>
 
 <file path=customXml/itemProps1.xml><?xml version="1.0" encoding="utf-8"?>
-<ds:datastoreItem xmlns:ds="http://schemas.openxmlformats.org/officeDocument/2006/customXml" ds:itemID="{3535EA99-123B-4331-BA90-2AECC4A1C5AB}">
+<ds:datastoreItem xmlns:ds="http://schemas.openxmlformats.org/officeDocument/2006/customXml" ds:itemID="{F00D05C8-F19E-4D8D-9538-A183CF9CDBC8}">
   <ds:schemaRefs>
     <ds:schemaRef ds:uri="http://schemas.openxmlformats.org/officeDocument/2006/bibliography"/>
   </ds:schemaRefs>

</xml_diff>